<commit_message>
Add cancer and infection prevalence to Table 1 of ACR abstract
</commit_message>
<xml_diff>
--- a/docs/ACR2017/FINAL abstract ACR 2017 AS Comorbidities APPROVAL 061417.docx
+++ b/docs/ACR2017/FINAL abstract ACR 2017 AS Comorbidities APPROVAL 061417.docx
@@ -1,6 +1,6 @@
 
 <file path=word/document.xml><?xml version="1.0" encoding="utf-8"?>
-<w:document xmlns:wpc="http://schemas.microsoft.com/office/word/2010/wordprocessingCanvas" xmlns:mo="http://schemas.microsoft.com/office/mac/office/2008/main" xmlns:mc="http://schemas.openxmlformats.org/markup-compatibility/2006" xmlns:mv="urn:schemas-microsoft-com:mac:vml" xmlns:o="urn:schemas-microsoft-com:office:office" xmlns:r="http://schemas.openxmlformats.org/officeDocument/2006/relationships" xmlns:m="http://schemas.openxmlformats.org/officeDocument/2006/math" xmlns:v="urn:schemas-microsoft-com:vml" xmlns:wp14="http://schemas.microsoft.com/office/word/2010/wordprocessingDrawing" xmlns:wp="http://schemas.openxmlformats.org/drawingml/2006/wordprocessingDrawing" xmlns:w10="urn:schemas-microsoft-com:office:word" xmlns:w="http://schemas.openxmlformats.org/wordprocessingml/2006/main" xmlns:w14="http://schemas.microsoft.com/office/word/2010/wordml" xmlns:w15="http://schemas.microsoft.com/office/word/2012/wordml" xmlns:wpg="http://schemas.microsoft.com/office/word/2010/wordprocessingGroup" xmlns:wpi="http://schemas.microsoft.com/office/word/2010/wordprocessingInk" xmlns:wne="http://schemas.microsoft.com/office/word/2006/wordml" xmlns:wps="http://schemas.microsoft.com/office/word/2010/wordprocessingShape" mc:Ignorable="w14 w15 wp14">
+<w:document xmlns:wpc="http://schemas.microsoft.com/office/word/2010/wordprocessingCanvas" xmlns:mc="http://schemas.openxmlformats.org/markup-compatibility/2006" xmlns:o="urn:schemas-microsoft-com:office:office" xmlns:r="http://schemas.openxmlformats.org/officeDocument/2006/relationships" xmlns:m="http://schemas.openxmlformats.org/officeDocument/2006/math" xmlns:v="urn:schemas-microsoft-com:vml" xmlns:wp14="http://schemas.microsoft.com/office/word/2010/wordprocessingDrawing" xmlns:wp="http://schemas.openxmlformats.org/drawingml/2006/wordprocessingDrawing" xmlns:w10="urn:schemas-microsoft-com:office:word" xmlns:w="http://schemas.openxmlformats.org/wordprocessingml/2006/main" xmlns:w14="http://schemas.microsoft.com/office/word/2010/wordml" xmlns:w15="http://schemas.microsoft.com/office/word/2012/wordml" xmlns:wpg="http://schemas.microsoft.com/office/word/2010/wordprocessingGroup" xmlns:wpi="http://schemas.microsoft.com/office/word/2010/wordprocessingInk" xmlns:wne="http://schemas.microsoft.com/office/word/2006/wordml" xmlns:wps="http://schemas.microsoft.com/office/word/2010/wordprocessingShape" mc:Ignorable="w14 w15 wp14">
   <w:body>
     <w:p>
       <w:pPr>
@@ -93,14 +93,7 @@
           <w:b/>
           <w:highlight w:val="yellow"/>
         </w:rPr>
-        <w:t>22</w:t>
-      </w:r>
-      <w:r>
-        <w:rPr>
-          <w:b/>
-          <w:highlight w:val="yellow"/>
-        </w:rPr>
-        <w:t>42</w:t>
+        <w:t>2242</w:t>
       </w:r>
       <w:r>
         <w:rPr>
@@ -298,7 +291,21 @@
         <w:rPr>
           <w:b/>
         </w:rPr>
-        <w:t xml:space="preserve"> (TNFi)</w:t>
+        <w:t xml:space="preserve"> (</w:t>
+      </w:r>
+      <w:proofErr w:type="spellStart"/>
+      <w:r>
+        <w:rPr>
+          <w:b/>
+        </w:rPr>
+        <w:t>TNFi</w:t>
+      </w:r>
+      <w:proofErr w:type="spellEnd"/>
+      <w:r>
+        <w:rPr>
+          <w:b/>
+        </w:rPr>
+        <w:t>)</w:t>
       </w:r>
       <w:r>
         <w:rPr>
@@ -421,7 +428,15 @@
         <w:t xml:space="preserve">Siegel, </w:t>
       </w:r>
       <w:r>
-        <w:t xml:space="preserve">Lisa Pisenti*, </w:t>
+        <w:t xml:space="preserve">Lisa </w:t>
+      </w:r>
+      <w:proofErr w:type="spellStart"/>
+      <w:r>
+        <w:t>Pisenti</w:t>
+      </w:r>
+      <w:proofErr w:type="spellEnd"/>
+      <w:r>
+        <w:t xml:space="preserve">*, </w:t>
       </w:r>
       <w:r>
         <w:t>Jeffery Stark</w:t>
@@ -435,9 +450,11 @@
       <w:r>
         <w:t xml:space="preserve">Y. </w:t>
       </w:r>
+      <w:proofErr w:type="spellStart"/>
       <w:r>
         <w:t>Suruki</w:t>
       </w:r>
+      <w:proofErr w:type="spellEnd"/>
       <w:r>
         <w:t>*</w:t>
       </w:r>
@@ -545,21 +562,23 @@
         </w:rPr>
         <w:t xml:space="preserve"> </w:t>
       </w:r>
+      <w:proofErr w:type="spellStart"/>
       <w:r>
         <w:rPr>
           <w:rFonts w:asciiTheme="minorHAnsi" w:hAnsiTheme="minorHAnsi" w:cs="Arial"/>
           <w:sz w:val="22"/>
           <w:szCs w:val="22"/>
         </w:rPr>
-        <w:t>TNFi treatment has led to</w:t>
-      </w:r>
+        <w:t>TNFi</w:t>
+      </w:r>
+      <w:proofErr w:type="spellEnd"/>
       <w:r>
         <w:rPr>
           <w:rFonts w:asciiTheme="minorHAnsi" w:hAnsiTheme="minorHAnsi" w:cs="Arial"/>
           <w:sz w:val="22"/>
           <w:szCs w:val="22"/>
         </w:rPr>
-        <w:t xml:space="preserve"> reduction in signs and symptoms, improvement in physical function and quality of life</w:t>
+        <w:t xml:space="preserve"> treatment has led to</w:t>
       </w:r>
       <w:r>
         <w:rPr>
@@ -567,7 +586,7 @@
           <w:sz w:val="22"/>
           <w:szCs w:val="22"/>
         </w:rPr>
-        <w:t xml:space="preserve"> in </w:t>
+        <w:t xml:space="preserve"> reduction in signs and symptoms, improvement in physical function and quality of life</w:t>
       </w:r>
       <w:r>
         <w:rPr>
@@ -575,7 +594,7 @@
           <w:sz w:val="22"/>
           <w:szCs w:val="22"/>
         </w:rPr>
-        <w:t xml:space="preserve">AS </w:t>
+        <w:t xml:space="preserve"> in </w:t>
       </w:r>
       <w:r>
         <w:rPr>
@@ -583,7 +602,7 @@
           <w:sz w:val="22"/>
           <w:szCs w:val="22"/>
         </w:rPr>
-        <w:t>p</w:t>
+        <w:t xml:space="preserve">AS </w:t>
       </w:r>
       <w:r>
         <w:rPr>
@@ -591,7 +610,7 @@
           <w:sz w:val="22"/>
           <w:szCs w:val="22"/>
         </w:rPr>
-        <w:t>atients</w:t>
+        <w:t>p</w:t>
       </w:r>
       <w:r>
         <w:rPr>
@@ -599,7 +618,7 @@
           <w:sz w:val="22"/>
           <w:szCs w:val="22"/>
         </w:rPr>
-        <w:t xml:space="preserve">. </w:t>
+        <w:t>atients</w:t>
       </w:r>
       <w:r>
         <w:rPr>
@@ -607,7 +626,7 @@
           <w:sz w:val="22"/>
           <w:szCs w:val="22"/>
         </w:rPr>
-        <w:t xml:space="preserve"> </w:t>
+        <w:t xml:space="preserve">. </w:t>
       </w:r>
       <w:r>
         <w:rPr>
@@ -615,7 +634,33 @@
           <w:sz w:val="22"/>
           <w:szCs w:val="22"/>
         </w:rPr>
-        <w:t xml:space="preserve">Whether TNFi </w:t>
+        <w:t xml:space="preserve"> </w:t>
+      </w:r>
+      <w:r>
+        <w:rPr>
+          <w:rFonts w:asciiTheme="minorHAnsi" w:hAnsiTheme="minorHAnsi" w:cs="Arial"/>
+          <w:sz w:val="22"/>
+          <w:szCs w:val="22"/>
+        </w:rPr>
+        <w:t xml:space="preserve">Whether </w:t>
+      </w:r>
+      <w:proofErr w:type="spellStart"/>
+      <w:r>
+        <w:rPr>
+          <w:rFonts w:asciiTheme="minorHAnsi" w:hAnsiTheme="minorHAnsi" w:cs="Arial"/>
+          <w:sz w:val="22"/>
+          <w:szCs w:val="22"/>
+        </w:rPr>
+        <w:t>TNFi</w:t>
+      </w:r>
+      <w:proofErr w:type="spellEnd"/>
+      <w:r>
+        <w:rPr>
+          <w:rFonts w:asciiTheme="minorHAnsi" w:hAnsiTheme="minorHAnsi" w:cs="Arial"/>
+          <w:sz w:val="22"/>
+          <w:szCs w:val="22"/>
+        </w:rPr>
+        <w:t xml:space="preserve"> </w:t>
       </w:r>
       <w:r>
         <w:rPr>
@@ -825,31 +870,34 @@
           <w:sz w:val="22"/>
           <w:szCs w:val="22"/>
         </w:rPr>
-        <w:t>, Truven Market</w:t>
-      </w:r>
+        <w:t xml:space="preserve">, </w:t>
+      </w:r>
+      <w:proofErr w:type="spellStart"/>
       <w:r>
         <w:rPr>
           <w:rFonts w:asciiTheme="minorHAnsi" w:hAnsiTheme="minorHAnsi" w:cs="Arial"/>
           <w:sz w:val="22"/>
           <w:szCs w:val="22"/>
         </w:rPr>
-        <w:t>S</w:t>
-      </w:r>
+        <w:t>Truven</w:t>
+      </w:r>
+      <w:proofErr w:type="spellEnd"/>
       <w:r>
         <w:rPr>
           <w:rFonts w:asciiTheme="minorHAnsi" w:hAnsiTheme="minorHAnsi" w:cs="Arial"/>
           <w:sz w:val="22"/>
           <w:szCs w:val="22"/>
         </w:rPr>
-        <w:t>can</w:t>
-      </w:r>
+        <w:t xml:space="preserve"> </w:t>
+      </w:r>
+      <w:proofErr w:type="spellStart"/>
       <w:r>
         <w:rPr>
           <w:rFonts w:asciiTheme="minorHAnsi" w:hAnsiTheme="minorHAnsi" w:cs="Arial"/>
           <w:sz w:val="22"/>
           <w:szCs w:val="22"/>
         </w:rPr>
-        <w:t xml:space="preserve"> </w:t>
+        <w:t>Market</w:t>
       </w:r>
       <w:r>
         <w:rPr>
@@ -857,7 +905,7 @@
           <w:sz w:val="22"/>
           <w:szCs w:val="22"/>
         </w:rPr>
-        <w:t>[</w:t>
+        <w:t>S</w:t>
       </w:r>
       <w:r>
         <w:rPr>
@@ -865,15 +913,16 @@
           <w:sz w:val="22"/>
           <w:szCs w:val="22"/>
         </w:rPr>
-        <w:t>2010-2014</w:t>
-      </w:r>
+        <w:t>can</w:t>
+      </w:r>
+      <w:proofErr w:type="spellEnd"/>
       <w:r>
         <w:rPr>
           <w:rFonts w:asciiTheme="minorHAnsi" w:hAnsiTheme="minorHAnsi" w:cs="Arial"/>
           <w:sz w:val="22"/>
           <w:szCs w:val="22"/>
         </w:rPr>
-        <w:t>]</w:t>
+        <w:t xml:space="preserve"> </w:t>
       </w:r>
       <w:r>
         <w:rPr>
@@ -881,7 +930,7 @@
           <w:sz w:val="22"/>
           <w:szCs w:val="22"/>
         </w:rPr>
-        <w:t>, and the US Medicare Fee-for-Service Claims data</w:t>
+        <w:t>[</w:t>
       </w:r>
       <w:r>
         <w:rPr>
@@ -889,7 +938,7 @@
           <w:sz w:val="22"/>
           <w:szCs w:val="22"/>
         </w:rPr>
-        <w:t xml:space="preserve"> </w:t>
+        <w:t>2010-2014</w:t>
       </w:r>
       <w:r>
         <w:rPr>
@@ -897,7 +946,7 @@
           <w:sz w:val="22"/>
           <w:szCs w:val="22"/>
         </w:rPr>
-        <w:t>[</w:t>
+        <w:t>]</w:t>
       </w:r>
       <w:r>
         <w:rPr>
@@ -905,7 +954,7 @@
           <w:sz w:val="22"/>
           <w:szCs w:val="22"/>
         </w:rPr>
-        <w:t>2006-2014</w:t>
+        <w:t>, and the US Medicare Fee-for-Service Claims data</w:t>
       </w:r>
       <w:r>
         <w:rPr>
@@ -913,7 +962,7 @@
           <w:sz w:val="22"/>
           <w:szCs w:val="22"/>
         </w:rPr>
-        <w:t>])</w:t>
+        <w:t xml:space="preserve"> </w:t>
       </w:r>
       <w:r>
         <w:rPr>
@@ -921,7 +970,7 @@
           <w:sz w:val="22"/>
           <w:szCs w:val="22"/>
         </w:rPr>
-        <w:t xml:space="preserve"> </w:t>
+        <w:t>[</w:t>
       </w:r>
       <w:r>
         <w:rPr>
@@ -929,7 +978,7 @@
           <w:sz w:val="22"/>
           <w:szCs w:val="22"/>
         </w:rPr>
-        <w:t xml:space="preserve">to </w:t>
+        <w:t>2006-2014</w:t>
       </w:r>
       <w:r>
         <w:rPr>
@@ -937,7 +986,7 @@
           <w:sz w:val="22"/>
           <w:szCs w:val="22"/>
         </w:rPr>
-        <w:t xml:space="preserve">evaluate </w:t>
+        <w:t>])</w:t>
       </w:r>
       <w:r>
         <w:rPr>
@@ -945,7 +994,7 @@
           <w:sz w:val="22"/>
           <w:szCs w:val="22"/>
         </w:rPr>
-        <w:t>EAMs</w:t>
+        <w:t xml:space="preserve"> </w:t>
       </w:r>
       <w:r>
         <w:rPr>
@@ -953,7 +1002,7 @@
           <w:sz w:val="22"/>
           <w:szCs w:val="22"/>
         </w:rPr>
-        <w:t xml:space="preserve"> </w:t>
+        <w:t xml:space="preserve">to </w:t>
       </w:r>
       <w:r>
         <w:rPr>
@@ -961,7 +1010,7 @@
           <w:sz w:val="22"/>
           <w:szCs w:val="22"/>
         </w:rPr>
-        <w:t>(</w:t>
+        <w:t xml:space="preserve">evaluate </w:t>
       </w:r>
       <w:r>
         <w:rPr>
@@ -969,7 +1018,7 @@
           <w:sz w:val="22"/>
           <w:szCs w:val="22"/>
         </w:rPr>
-        <w:t>uveitis, psoriasis, inflammatory bowel</w:t>
+        <w:t>EAMs</w:t>
       </w:r>
       <w:r>
         <w:rPr>
@@ -977,7 +1026,7 @@
           <w:sz w:val="22"/>
           <w:szCs w:val="22"/>
         </w:rPr>
-        <w:t xml:space="preserve"> disease)</w:t>
+        <w:t xml:space="preserve"> </w:t>
       </w:r>
       <w:r>
         <w:rPr>
@@ -985,7 +1034,7 @@
           <w:sz w:val="22"/>
           <w:szCs w:val="22"/>
         </w:rPr>
-        <w:t xml:space="preserve"> </w:t>
+        <w:t>(</w:t>
       </w:r>
       <w:r>
         <w:rPr>
@@ -993,7 +1042,7 @@
           <w:sz w:val="22"/>
           <w:szCs w:val="22"/>
         </w:rPr>
-        <w:t>and comorbidities</w:t>
+        <w:t>uveitis, psoriasis, inflammatory bowel</w:t>
       </w:r>
       <w:r>
         <w:rPr>
@@ -1001,7 +1050,7 @@
           <w:sz w:val="22"/>
           <w:szCs w:val="22"/>
         </w:rPr>
-        <w:t xml:space="preserve"> (cardiac, renal, pulmonary, neurologic)</w:t>
+        <w:t xml:space="preserve"> disease)</w:t>
       </w:r>
       <w:r>
         <w:rPr>
@@ -1017,7 +1066,7 @@
           <w:sz w:val="22"/>
           <w:szCs w:val="22"/>
         </w:rPr>
-        <w:t>in</w:t>
+        <w:t>and comorbidities</w:t>
       </w:r>
       <w:r>
         <w:rPr>
@@ -1025,7 +1074,7 @@
           <w:sz w:val="22"/>
           <w:szCs w:val="22"/>
         </w:rPr>
-        <w:t xml:space="preserve"> AS patients</w:t>
+        <w:t xml:space="preserve"> (cardiac, renal, pulmonary, neurologic)</w:t>
       </w:r>
       <w:r>
         <w:rPr>
@@ -1041,7 +1090,7 @@
           <w:sz w:val="22"/>
           <w:szCs w:val="22"/>
         </w:rPr>
-        <w:t>diagnosed</w:t>
+        <w:t>in</w:t>
       </w:r>
       <w:r>
         <w:rPr>
@@ -1049,7 +1098,7 @@
           <w:sz w:val="22"/>
           <w:szCs w:val="22"/>
         </w:rPr>
-        <w:t xml:space="preserve"> by a rheumatologist (index date)</w:t>
+        <w:t xml:space="preserve"> AS patients</w:t>
       </w:r>
       <w:r>
         <w:rPr>
@@ -1057,7 +1106,7 @@
           <w:sz w:val="22"/>
           <w:szCs w:val="22"/>
         </w:rPr>
-        <w:t xml:space="preserve">, </w:t>
+        <w:t xml:space="preserve"> </w:t>
       </w:r>
       <w:r>
         <w:rPr>
@@ -1065,7 +1114,7 @@
           <w:sz w:val="22"/>
           <w:szCs w:val="22"/>
         </w:rPr>
-        <w:t xml:space="preserve">having </w:t>
+        <w:t>diagnosed</w:t>
       </w:r>
       <w:r>
         <w:rPr>
@@ -1073,7 +1122,7 @@
           <w:sz w:val="22"/>
           <w:szCs w:val="22"/>
         </w:rPr>
-        <w:t>6</w:t>
+        <w:t xml:space="preserve"> by a rheumatologist (index date)</w:t>
       </w:r>
       <w:r>
         <w:rPr>
@@ -1081,7 +1130,7 @@
           <w:sz w:val="22"/>
           <w:szCs w:val="22"/>
         </w:rPr>
-        <w:t xml:space="preserve">-months </w:t>
+        <w:t xml:space="preserve">, </w:t>
       </w:r>
       <w:r>
         <w:rPr>
@@ -1089,7 +1138,7 @@
           <w:sz w:val="22"/>
           <w:szCs w:val="22"/>
         </w:rPr>
-        <w:t xml:space="preserve">baseline data </w:t>
+        <w:t xml:space="preserve">having </w:t>
       </w:r>
       <w:r>
         <w:rPr>
@@ -1097,7 +1146,7 @@
           <w:sz w:val="22"/>
           <w:szCs w:val="22"/>
         </w:rPr>
-        <w:t>prior to index date</w:t>
+        <w:t>6</w:t>
       </w:r>
       <w:r>
         <w:rPr>
@@ -1105,7 +1154,7 @@
           <w:sz w:val="22"/>
           <w:szCs w:val="22"/>
         </w:rPr>
-        <w:t>, and drug-specific exposures after AS diagnosis.</w:t>
+        <w:t xml:space="preserve">-months </w:t>
       </w:r>
       <w:r>
         <w:rPr>
@@ -1113,7 +1162,7 @@
           <w:sz w:val="22"/>
           <w:szCs w:val="22"/>
         </w:rPr>
-        <w:t xml:space="preserve"> </w:t>
+        <w:t xml:space="preserve">baseline data </w:t>
       </w:r>
       <w:r>
         <w:rPr>
@@ -1121,7 +1170,7 @@
           <w:sz w:val="22"/>
           <w:szCs w:val="22"/>
         </w:rPr>
-        <w:t>T</w:t>
+        <w:t>prior to index date</w:t>
       </w:r>
       <w:r>
         <w:rPr>
@@ -1129,7 +1178,7 @@
           <w:sz w:val="22"/>
           <w:szCs w:val="22"/>
         </w:rPr>
-        <w:t>hree</w:t>
+        <w:t>, and drug-specific exposures after AS diagnosis.</w:t>
       </w:r>
       <w:r>
         <w:rPr>
@@ -1137,7 +1186,7 @@
           <w:sz w:val="22"/>
           <w:szCs w:val="22"/>
         </w:rPr>
-        <w:t xml:space="preserve"> mutually-exclusive</w:t>
+        <w:t xml:space="preserve"> </w:t>
       </w:r>
       <w:r>
         <w:rPr>
@@ -1145,7 +1194,7 @@
           <w:sz w:val="22"/>
           <w:szCs w:val="22"/>
         </w:rPr>
-        <w:t xml:space="preserve"> </w:t>
+        <w:t>T</w:t>
       </w:r>
       <w:r>
         <w:rPr>
@@ -1153,7 +1202,7 @@
           <w:sz w:val="22"/>
           <w:szCs w:val="22"/>
         </w:rPr>
-        <w:t xml:space="preserve">hierarchical </w:t>
+        <w:t>hree</w:t>
       </w:r>
       <w:r>
         <w:rPr>
@@ -1161,7 +1210,7 @@
           <w:sz w:val="22"/>
           <w:szCs w:val="22"/>
         </w:rPr>
-        <w:t xml:space="preserve">exposure </w:t>
+        <w:t xml:space="preserve"> mutually-exclusive</w:t>
       </w:r>
       <w:r>
         <w:rPr>
@@ -1169,7 +1218,7 @@
           <w:sz w:val="22"/>
           <w:szCs w:val="22"/>
         </w:rPr>
-        <w:t xml:space="preserve">groups </w:t>
+        <w:t xml:space="preserve"> </w:t>
       </w:r>
       <w:r>
         <w:rPr>
@@ -1177,7 +1226,7 @@
           <w:sz w:val="22"/>
           <w:szCs w:val="22"/>
         </w:rPr>
-        <w:t>were examined</w:t>
+        <w:t xml:space="preserve">hierarchical </w:t>
       </w:r>
       <w:r>
         <w:rPr>
@@ -1185,7 +1234,7 @@
           <w:sz w:val="22"/>
           <w:szCs w:val="22"/>
         </w:rPr>
-        <w:t xml:space="preserve">: </w:t>
+        <w:t xml:space="preserve">exposure </w:t>
       </w:r>
       <w:r>
         <w:rPr>
@@ -1193,7 +1242,7 @@
           <w:sz w:val="22"/>
           <w:szCs w:val="22"/>
         </w:rPr>
-        <w:t xml:space="preserve">(1) </w:t>
+        <w:t xml:space="preserve">groups </w:t>
       </w:r>
       <w:r>
         <w:rPr>
@@ -1201,7 +1250,7 @@
           <w:sz w:val="22"/>
           <w:szCs w:val="22"/>
         </w:rPr>
-        <w:t>no</w:t>
+        <w:t>were examined</w:t>
       </w:r>
       <w:r>
         <w:rPr>
@@ -1209,7 +1258,7 @@
           <w:sz w:val="22"/>
           <w:szCs w:val="22"/>
         </w:rPr>
-        <w:t xml:space="preserve"> </w:t>
+        <w:t xml:space="preserve">: </w:t>
       </w:r>
       <w:r>
         <w:rPr>
@@ -1217,7 +1266,7 @@
           <w:sz w:val="22"/>
           <w:szCs w:val="22"/>
         </w:rPr>
-        <w:t xml:space="preserve">therapy or prescription non-steroidal anti-inflammatory drugs (NSAIDs), </w:t>
+        <w:t xml:space="preserve">(1) </w:t>
       </w:r>
       <w:r>
         <w:rPr>
@@ -1225,7 +1274,7 @@
           <w:sz w:val="22"/>
           <w:szCs w:val="22"/>
         </w:rPr>
-        <w:t xml:space="preserve">(2) </w:t>
+        <w:t>no</w:t>
       </w:r>
       <w:r>
         <w:rPr>
@@ -1233,7 +1282,7 @@
           <w:sz w:val="22"/>
           <w:szCs w:val="22"/>
         </w:rPr>
-        <w:t>conventional</w:t>
+        <w:t xml:space="preserve"> </w:t>
       </w:r>
       <w:r>
         <w:rPr>
@@ -1241,7 +1290,7 @@
           <w:sz w:val="22"/>
           <w:szCs w:val="22"/>
         </w:rPr>
-        <w:t xml:space="preserve"> disease modifying anti-rheumatic drugs (DMARD</w:t>
+        <w:t xml:space="preserve">therapy or prescription non-steroidal anti-inflammatory drugs (NSAIDs), </w:t>
       </w:r>
       <w:r>
         <w:rPr>
@@ -1249,7 +1298,7 @@
           <w:sz w:val="22"/>
           <w:szCs w:val="22"/>
         </w:rPr>
-        <w:t>s</w:t>
+        <w:t xml:space="preserve">(2) </w:t>
       </w:r>
       <w:r>
         <w:rPr>
@@ -1257,7 +1306,7 @@
           <w:sz w:val="22"/>
           <w:szCs w:val="22"/>
         </w:rPr>
-        <w:t xml:space="preserve">), and </w:t>
+        <w:t>conventional</w:t>
       </w:r>
       <w:r>
         <w:rPr>
@@ -1265,7 +1314,7 @@
           <w:sz w:val="22"/>
           <w:szCs w:val="22"/>
         </w:rPr>
-        <w:t xml:space="preserve">(3) </w:t>
+        <w:t xml:space="preserve"> disease modifying anti-rheumatic drugs (DMARD</w:t>
       </w:r>
       <w:r>
         <w:rPr>
@@ -1273,7 +1322,7 @@
           <w:sz w:val="22"/>
           <w:szCs w:val="22"/>
         </w:rPr>
-        <w:t>TNFi</w:t>
+        <w:t>s</w:t>
       </w:r>
       <w:r>
         <w:rPr>
@@ -1281,7 +1330,7 @@
           <w:sz w:val="22"/>
           <w:szCs w:val="22"/>
         </w:rPr>
-        <w:t xml:space="preserve">. </w:t>
+        <w:t xml:space="preserve">), and </w:t>
       </w:r>
       <w:r>
         <w:rPr>
@@ -1289,23 +1338,25 @@
           <w:sz w:val="22"/>
           <w:szCs w:val="22"/>
         </w:rPr>
-        <w:t xml:space="preserve">Prevalence of comorbidities </w:t>
-      </w:r>
+        <w:t xml:space="preserve">(3) </w:t>
+      </w:r>
+      <w:proofErr w:type="spellStart"/>
       <w:r>
         <w:rPr>
           <w:rFonts w:asciiTheme="minorHAnsi" w:hAnsiTheme="minorHAnsi" w:cs="Arial"/>
           <w:sz w:val="22"/>
           <w:szCs w:val="22"/>
         </w:rPr>
-        <w:t>were</w:t>
-      </w:r>
+        <w:t>TNFi</w:t>
+      </w:r>
+      <w:proofErr w:type="spellEnd"/>
       <w:r>
         <w:rPr>
           <w:rFonts w:asciiTheme="minorHAnsi" w:hAnsiTheme="minorHAnsi" w:cs="Arial"/>
           <w:sz w:val="22"/>
           <w:szCs w:val="22"/>
         </w:rPr>
-        <w:t xml:space="preserve"> ascertained </w:t>
+        <w:t xml:space="preserve">. </w:t>
       </w:r>
       <w:r>
         <w:rPr>
@@ -1313,7 +1364,7 @@
           <w:sz w:val="22"/>
           <w:szCs w:val="22"/>
         </w:rPr>
-        <w:t>in</w:t>
+        <w:t xml:space="preserve">Prevalence of comorbidities </w:t>
       </w:r>
       <w:r>
         <w:rPr>
@@ -1321,7 +1372,7 @@
           <w:sz w:val="22"/>
           <w:szCs w:val="22"/>
         </w:rPr>
-        <w:t xml:space="preserve"> 12-month periods</w:t>
+        <w:t>were</w:t>
       </w:r>
       <w:r>
         <w:rPr>
@@ -1329,7 +1380,7 @@
           <w:sz w:val="22"/>
           <w:szCs w:val="22"/>
         </w:rPr>
-        <w:t xml:space="preserve"> (6 months pre &amp; post index date)</w:t>
+        <w:t xml:space="preserve"> ascertained </w:t>
       </w:r>
       <w:r>
         <w:rPr>
@@ -1337,7 +1388,7 @@
           <w:sz w:val="22"/>
           <w:szCs w:val="22"/>
         </w:rPr>
-        <w:t>.</w:t>
+        <w:t>in</w:t>
       </w:r>
       <w:r>
         <w:rPr>
@@ -1345,7 +1396,7 @@
           <w:sz w:val="22"/>
           <w:szCs w:val="22"/>
         </w:rPr>
-        <w:t xml:space="preserve"> </w:t>
+        <w:t xml:space="preserve"> 12-month periods</w:t>
       </w:r>
       <w:r>
         <w:rPr>
@@ -1353,7 +1404,7 @@
           <w:sz w:val="22"/>
           <w:szCs w:val="22"/>
         </w:rPr>
-        <w:t xml:space="preserve"> </w:t>
+        <w:t xml:space="preserve"> (6 months pre &amp; post index date)</w:t>
       </w:r>
       <w:r>
         <w:rPr>
@@ -1361,7 +1412,7 @@
           <w:sz w:val="22"/>
           <w:szCs w:val="22"/>
         </w:rPr>
-        <w:t>Incidence of</w:t>
+        <w:t>.</w:t>
       </w:r>
       <w:r>
         <w:rPr>
@@ -1369,7 +1420,7 @@
           <w:sz w:val="22"/>
           <w:szCs w:val="22"/>
         </w:rPr>
-        <w:t xml:space="preserve"> comorbidities</w:t>
+        <w:t xml:space="preserve"> </w:t>
       </w:r>
       <w:r>
         <w:rPr>
@@ -1385,7 +1436,7 @@
           <w:sz w:val="22"/>
           <w:szCs w:val="22"/>
         </w:rPr>
-        <w:t xml:space="preserve">&amp; </w:t>
+        <w:t>Incidence of</w:t>
       </w:r>
       <w:r>
         <w:rPr>
@@ -1393,7 +1444,7 @@
           <w:sz w:val="22"/>
           <w:szCs w:val="22"/>
         </w:rPr>
-        <w:t>EAMs</w:t>
+        <w:t xml:space="preserve"> comorbidities</w:t>
       </w:r>
       <w:r>
         <w:rPr>
@@ -1409,7 +1460,7 @@
           <w:sz w:val="22"/>
           <w:szCs w:val="22"/>
         </w:rPr>
-        <w:t xml:space="preserve">were ascertained during the period following </w:t>
+        <w:t xml:space="preserve">&amp; </w:t>
       </w:r>
       <w:r>
         <w:rPr>
@@ -1417,7 +1468,7 @@
           <w:sz w:val="22"/>
           <w:szCs w:val="22"/>
         </w:rPr>
-        <w:t xml:space="preserve">treatment </w:t>
+        <w:t>EAMs</w:t>
       </w:r>
       <w:r>
         <w:rPr>
@@ -1425,7 +1476,7 @@
           <w:sz w:val="22"/>
           <w:szCs w:val="22"/>
         </w:rPr>
-        <w:t xml:space="preserve">initiation </w:t>
+        <w:t xml:space="preserve"> </w:t>
       </w:r>
       <w:r>
         <w:rPr>
@@ -1433,6 +1484,30 @@
           <w:sz w:val="22"/>
           <w:szCs w:val="22"/>
         </w:rPr>
+        <w:t xml:space="preserve">were ascertained during the period following </w:t>
+      </w:r>
+      <w:r>
+        <w:rPr>
+          <w:rFonts w:asciiTheme="minorHAnsi" w:hAnsiTheme="minorHAnsi" w:cs="Arial"/>
+          <w:sz w:val="22"/>
+          <w:szCs w:val="22"/>
+        </w:rPr>
+        <w:t xml:space="preserve">treatment </w:t>
+      </w:r>
+      <w:r>
+        <w:rPr>
+          <w:rFonts w:asciiTheme="minorHAnsi" w:hAnsiTheme="minorHAnsi" w:cs="Arial"/>
+          <w:sz w:val="22"/>
+          <w:szCs w:val="22"/>
+        </w:rPr>
+        <w:t xml:space="preserve">initiation </w:t>
+      </w:r>
+      <w:r>
+        <w:rPr>
+          <w:rFonts w:asciiTheme="minorHAnsi" w:hAnsiTheme="minorHAnsi" w:cs="Arial"/>
+          <w:sz w:val="22"/>
+          <w:szCs w:val="22"/>
+        </w:rPr>
         <w:t>and</w:t>
       </w:r>
       <w:r>
@@ -1449,14 +1524,32 @@
           <w:sz w:val="22"/>
           <w:szCs w:val="22"/>
         </w:rPr>
-        <w:t xml:space="preserve"> or initiation of therapy at a higher level in exposure hierarchy</w:t>
-      </w:r>
+        <w:t xml:space="preserve"> or initiation of therapy at a </w:t>
+      </w:r>
+      <w:proofErr w:type="gramStart"/>
       <w:r>
         <w:rPr>
           <w:rFonts w:asciiTheme="minorHAnsi" w:eastAsia="SimSun" w:hAnsiTheme="minorHAnsi"/>
           <w:sz w:val="22"/>
           <w:szCs w:val="22"/>
         </w:rPr>
+        <w:t>higher</w:t>
+      </w:r>
+      <w:proofErr w:type="gramEnd"/>
+      <w:r>
+        <w:rPr>
+          <w:rFonts w:asciiTheme="minorHAnsi" w:eastAsia="SimSun" w:hAnsiTheme="minorHAnsi"/>
+          <w:sz w:val="22"/>
+          <w:szCs w:val="22"/>
+        </w:rPr>
+        <w:t xml:space="preserve"> level in exposure hierarchy</w:t>
+      </w:r>
+      <w:r>
+        <w:rPr>
+          <w:rFonts w:asciiTheme="minorHAnsi" w:eastAsia="SimSun" w:hAnsiTheme="minorHAnsi"/>
+          <w:sz w:val="22"/>
+          <w:szCs w:val="22"/>
+        </w:rPr>
         <w:t>; comparisons made</w:t>
       </w:r>
       <w:r>
@@ -1612,7 +1705,21 @@
         <w:rPr>
           <w:rFonts w:cs="Arial"/>
         </w:rPr>
-        <w:t xml:space="preserve">compared to MPCD or MarketScan. </w:t>
+        <w:t xml:space="preserve">compared to MPCD or </w:t>
+      </w:r>
+      <w:proofErr w:type="spellStart"/>
+      <w:r>
+        <w:rPr>
+          <w:rFonts w:cs="Arial"/>
+        </w:rPr>
+        <w:t>MarketScan</w:t>
+      </w:r>
+      <w:proofErr w:type="spellEnd"/>
+      <w:r>
+        <w:rPr>
+          <w:rFonts w:cs="Arial"/>
+        </w:rPr>
+        <w:t xml:space="preserve">. </w:t>
       </w:r>
       <w:r>
         <w:rPr>
@@ -1690,7 +1797,15 @@
         <w:t>receiving</w:t>
       </w:r>
       <w:r>
-        <w:t xml:space="preserve"> TNFi </w:t>
+        <w:t xml:space="preserve"> </w:t>
+      </w:r>
+      <w:proofErr w:type="spellStart"/>
+      <w:r>
+        <w:t>TNFi</w:t>
+      </w:r>
+      <w:proofErr w:type="spellEnd"/>
+      <w:r>
+        <w:t xml:space="preserve"> </w:t>
       </w:r>
       <w:r>
         <w:t>treatment, the</w:t>
@@ -1754,10 +1869,7 @@
         <w:t xml:space="preserve">of comorbidities </w:t>
       </w:r>
       <w:r>
-        <w:t>&amp;</w:t>
-      </w:r>
-      <w:r>
-        <w:t xml:space="preserve"> </w:t>
+        <w:t xml:space="preserve">&amp; </w:t>
       </w:r>
       <w:r>
         <w:t>EAM</w:t>
@@ -1769,7 +1881,15 @@
         <w:t xml:space="preserve"> of AS within the US</w:t>
       </w:r>
       <w:r>
-        <w:t xml:space="preserve"> suggests TNFi to be disease modifying</w:t>
+        <w:t xml:space="preserve"> suggests </w:t>
+      </w:r>
+      <w:proofErr w:type="spellStart"/>
+      <w:r>
+        <w:t>TNFi</w:t>
+      </w:r>
+      <w:proofErr w:type="spellEnd"/>
+      <w:r>
+        <w:t xml:space="preserve"> to be disease modifying</w:t>
       </w:r>
       <w:r>
         <w:t>.</w:t>
@@ -1844,10 +1964,7 @@
         <w:t xml:space="preserve"> </w:t>
       </w:r>
     </w:p>
-    <w:p>
-      <w:bookmarkStart w:id="0" w:name="_GoBack"/>
-      <w:bookmarkEnd w:id="0"/>
-    </w:p>
+    <w:p/>
     <w:p>
       <w:pPr>
         <w:rPr>
@@ -1861,6 +1978,7 @@
           <w:rFonts w:cs="Arial"/>
         </w:rPr>
       </w:pPr>
+      <w:bookmarkStart w:id="0" w:name="_GoBack"/>
       <w:r>
         <w:rPr>
           <w:rFonts w:cs="Arial"/>
@@ -2050,6 +2168,7 @@
                 <w:szCs w:val="18"/>
               </w:rPr>
             </w:pPr>
+            <w:proofErr w:type="spellStart"/>
             <w:r>
               <w:rPr>
                 <w:rFonts w:ascii="Arial Narrow" w:hAnsi="Arial Narrow" w:cs="Arial"/>
@@ -2077,6 +2196,7 @@
               </w:rPr>
               <w:t>can</w:t>
             </w:r>
+            <w:proofErr w:type="spellEnd"/>
           </w:p>
         </w:tc>
         <w:tc>
@@ -2138,6 +2258,7 @@
                 <w:szCs w:val="18"/>
               </w:rPr>
             </w:pPr>
+            <w:proofErr w:type="spellStart"/>
             <w:r>
               <w:rPr>
                 <w:rFonts w:ascii="Arial Narrow" w:hAnsi="Arial Narrow" w:cs="Arial"/>
@@ -2147,6 +2268,7 @@
               </w:rPr>
               <w:t>TNFi</w:t>
             </w:r>
+            <w:proofErr w:type="spellEnd"/>
           </w:p>
         </w:tc>
         <w:tc>
@@ -2270,6 +2392,7 @@
                 <w:szCs w:val="18"/>
               </w:rPr>
             </w:pPr>
+            <w:proofErr w:type="spellStart"/>
             <w:r>
               <w:rPr>
                 <w:rFonts w:ascii="Arial Narrow" w:hAnsi="Arial Narrow" w:cs="Arial"/>
@@ -2279,6 +2402,7 @@
               </w:rPr>
               <w:t>TNFi</w:t>
             </w:r>
+            <w:proofErr w:type="spellEnd"/>
           </w:p>
         </w:tc>
         <w:tc>
@@ -2411,6 +2535,7 @@
                 <w:szCs w:val="18"/>
               </w:rPr>
             </w:pPr>
+            <w:proofErr w:type="spellStart"/>
             <w:r>
               <w:rPr>
                 <w:rFonts w:ascii="Arial Narrow" w:hAnsi="Arial Narrow" w:cs="Arial"/>
@@ -2420,6 +2545,7 @@
               </w:rPr>
               <w:t>TNFi</w:t>
             </w:r>
+            <w:proofErr w:type="spellEnd"/>
           </w:p>
         </w:tc>
         <w:tc>
@@ -6376,7 +6502,27 @@
                 <w:sz w:val="18"/>
                 <w:szCs w:val="18"/>
               </w:rPr>
-              <w:t>Cauda Equina syndrome</w:t>
+              <w:t xml:space="preserve">Cauda </w:t>
+            </w:r>
+            <w:proofErr w:type="spellStart"/>
+            <w:r>
+              <w:rPr>
+                <w:rFonts w:ascii="Arial Narrow" w:hAnsi="Arial Narrow" w:cs="Arial"/>
+                <w:color w:val="000000"/>
+                <w:sz w:val="18"/>
+                <w:szCs w:val="18"/>
+              </w:rPr>
+              <w:t>Equina</w:t>
+            </w:r>
+            <w:proofErr w:type="spellEnd"/>
+            <w:r>
+              <w:rPr>
+                <w:rFonts w:ascii="Arial Narrow" w:hAnsi="Arial Narrow" w:cs="Arial"/>
+                <w:color w:val="000000"/>
+                <w:sz w:val="18"/>
+                <w:szCs w:val="18"/>
+              </w:rPr>
+              <w:t xml:space="preserve"> syndrome</w:t>
             </w:r>
           </w:p>
         </w:tc>
@@ -7569,6 +7715,1696 @@
           </w:p>
         </w:tc>
       </w:tr>
+      <w:tr>
+        <w:trPr>
+          <w:ins w:id="1" w:author="Benjamin Chan" w:date="2017-07-25T15:04:00Z"/>
+        </w:trPr>
+        <w:tc>
+          <w:tcPr>
+            <w:tcW w:w="1466" w:type="dxa"/>
+            <w:vAlign w:val="center"/>
+          </w:tcPr>
+          <w:p>
+            <w:pPr>
+              <w:rPr>
+                <w:ins w:id="2" w:author="Benjamin Chan" w:date="2017-07-25T15:04:00Z"/>
+                <w:rFonts w:ascii="Arial Narrow" w:hAnsi="Arial Narrow" w:cs="Arial"/>
+                <w:color w:val="000000"/>
+                <w:sz w:val="18"/>
+                <w:szCs w:val="18"/>
+              </w:rPr>
+            </w:pPr>
+            <w:ins w:id="3" w:author="Benjamin Chan" w:date="2017-07-25T15:05:00Z">
+              <w:r>
+                <w:rPr>
+                  <w:rFonts w:ascii="Arial Narrow" w:hAnsi="Arial Narrow" w:cs="Arial"/>
+                  <w:color w:val="000000"/>
+                  <w:sz w:val="18"/>
+                  <w:szCs w:val="18"/>
+                </w:rPr>
+                <w:t>Hematologic cancer</w:t>
+              </w:r>
+            </w:ins>
+          </w:p>
+        </w:tc>
+        <w:tc>
+          <w:tcPr>
+            <w:tcW w:w="594" w:type="dxa"/>
+          </w:tcPr>
+          <w:p>
+            <w:pPr>
+              <w:jc w:val="center"/>
+              <w:rPr>
+                <w:ins w:id="4" w:author="Benjamin Chan" w:date="2017-07-25T15:04:00Z"/>
+                <w:rFonts w:ascii="Arial Narrow" w:hAnsi="Arial Narrow"/>
+                <w:sz w:val="18"/>
+                <w:szCs w:val="18"/>
+              </w:rPr>
+            </w:pPr>
+            <w:ins w:id="5" w:author="Benjamin Chan" w:date="2017-07-25T15:06:00Z">
+              <w:r>
+                <w:rPr>
+                  <w:rFonts w:ascii="Arial Narrow" w:hAnsi="Arial Narrow"/>
+                  <w:sz w:val="18"/>
+                  <w:szCs w:val="18"/>
+                </w:rPr>
+                <w:t>0.3</w:t>
+              </w:r>
+            </w:ins>
+          </w:p>
+        </w:tc>
+        <w:tc>
+          <w:tcPr>
+            <w:tcW w:w="900" w:type="dxa"/>
+          </w:tcPr>
+          <w:p>
+            <w:pPr>
+              <w:jc w:val="center"/>
+              <w:rPr>
+                <w:ins w:id="6" w:author="Benjamin Chan" w:date="2017-07-25T15:04:00Z"/>
+                <w:rFonts w:ascii="Arial Narrow" w:hAnsi="Arial Narrow"/>
+                <w:sz w:val="18"/>
+                <w:szCs w:val="18"/>
+              </w:rPr>
+            </w:pPr>
+            <w:ins w:id="7" w:author="Benjamin Chan" w:date="2017-07-25T15:06:00Z">
+              <w:r>
+                <w:rPr>
+                  <w:rFonts w:ascii="Arial Narrow" w:hAnsi="Arial Narrow"/>
+                  <w:sz w:val="18"/>
+                  <w:szCs w:val="18"/>
+                </w:rPr>
+                <w:t>0.2</w:t>
+              </w:r>
+            </w:ins>
+          </w:p>
+        </w:tc>
+        <w:tc>
+          <w:tcPr>
+            <w:tcW w:w="1132" w:type="dxa"/>
+          </w:tcPr>
+          <w:p>
+            <w:pPr>
+              <w:jc w:val="center"/>
+              <w:rPr>
+                <w:ins w:id="8" w:author="Benjamin Chan" w:date="2017-07-25T15:04:00Z"/>
+                <w:rFonts w:ascii="Arial Narrow" w:hAnsi="Arial Narrow"/>
+                <w:sz w:val="18"/>
+                <w:szCs w:val="18"/>
+              </w:rPr>
+            </w:pPr>
+            <w:ins w:id="9" w:author="Benjamin Chan" w:date="2017-07-25T15:06:00Z">
+              <w:r>
+                <w:rPr>
+                  <w:rFonts w:ascii="Arial Narrow" w:hAnsi="Arial Narrow"/>
+                  <w:sz w:val="18"/>
+                  <w:szCs w:val="18"/>
+                </w:rPr>
+                <w:t>0.5</w:t>
+              </w:r>
+            </w:ins>
+          </w:p>
+        </w:tc>
+        <w:tc>
+          <w:tcPr>
+            <w:tcW w:w="668" w:type="dxa"/>
+          </w:tcPr>
+          <w:p>
+            <w:pPr>
+              <w:jc w:val="center"/>
+              <w:rPr>
+                <w:ins w:id="10" w:author="Benjamin Chan" w:date="2017-07-25T15:04:00Z"/>
+                <w:rFonts w:ascii="Arial Narrow" w:hAnsi="Arial Narrow"/>
+                <w:sz w:val="18"/>
+                <w:szCs w:val="18"/>
+              </w:rPr>
+            </w:pPr>
+            <w:ins w:id="11" w:author="Benjamin Chan" w:date="2017-07-25T15:06:00Z">
+              <w:r>
+                <w:rPr>
+                  <w:rFonts w:ascii="Arial Narrow" w:hAnsi="Arial Narrow"/>
+                  <w:sz w:val="18"/>
+                  <w:szCs w:val="18"/>
+                </w:rPr>
+                <w:t>0.3</w:t>
+              </w:r>
+            </w:ins>
+          </w:p>
+        </w:tc>
+        <w:tc>
+          <w:tcPr>
+            <w:tcW w:w="900" w:type="dxa"/>
+          </w:tcPr>
+          <w:p>
+            <w:pPr>
+              <w:jc w:val="center"/>
+              <w:rPr>
+                <w:ins w:id="12" w:author="Benjamin Chan" w:date="2017-07-25T15:04:00Z"/>
+                <w:rFonts w:ascii="Arial Narrow" w:hAnsi="Arial Narrow"/>
+                <w:sz w:val="18"/>
+                <w:szCs w:val="18"/>
+              </w:rPr>
+            </w:pPr>
+            <w:ins w:id="13" w:author="Benjamin Chan" w:date="2017-07-25T15:06:00Z">
+              <w:r>
+                <w:rPr>
+                  <w:rFonts w:ascii="Arial Narrow" w:hAnsi="Arial Narrow"/>
+                  <w:sz w:val="18"/>
+                  <w:szCs w:val="18"/>
+                </w:rPr>
+                <w:t>1.0</w:t>
+              </w:r>
+            </w:ins>
+          </w:p>
+        </w:tc>
+        <w:tc>
+          <w:tcPr>
+            <w:tcW w:w="1058" w:type="dxa"/>
+          </w:tcPr>
+          <w:p>
+            <w:pPr>
+              <w:jc w:val="center"/>
+              <w:rPr>
+                <w:ins w:id="14" w:author="Benjamin Chan" w:date="2017-07-25T15:04:00Z"/>
+                <w:rFonts w:ascii="Arial Narrow" w:hAnsi="Arial Narrow"/>
+                <w:sz w:val="18"/>
+                <w:szCs w:val="18"/>
+              </w:rPr>
+            </w:pPr>
+            <w:ins w:id="15" w:author="Benjamin Chan" w:date="2017-07-25T15:06:00Z">
+              <w:r>
+                <w:rPr>
+                  <w:rFonts w:ascii="Arial Narrow" w:hAnsi="Arial Narrow"/>
+                  <w:sz w:val="18"/>
+                  <w:szCs w:val="18"/>
+                </w:rPr>
+                <w:t>0.8</w:t>
+              </w:r>
+            </w:ins>
+          </w:p>
+        </w:tc>
+        <w:tc>
+          <w:tcPr>
+            <w:tcW w:w="652" w:type="dxa"/>
+          </w:tcPr>
+          <w:p>
+            <w:pPr>
+              <w:jc w:val="center"/>
+              <w:rPr>
+                <w:ins w:id="16" w:author="Benjamin Chan" w:date="2017-07-25T15:04:00Z"/>
+                <w:rFonts w:ascii="Arial Narrow" w:hAnsi="Arial Narrow"/>
+                <w:sz w:val="18"/>
+                <w:szCs w:val="18"/>
+              </w:rPr>
+            </w:pPr>
+            <w:ins w:id="17" w:author="Benjamin Chan" w:date="2017-07-25T15:06:00Z">
+              <w:r>
+                <w:rPr>
+                  <w:rFonts w:ascii="Arial Narrow" w:hAnsi="Arial Narrow"/>
+                  <w:sz w:val="18"/>
+                  <w:szCs w:val="18"/>
+                </w:rPr>
+                <w:t>1.0</w:t>
+              </w:r>
+            </w:ins>
+          </w:p>
+        </w:tc>
+        <w:tc>
+          <w:tcPr>
+            <w:tcW w:w="900" w:type="dxa"/>
+          </w:tcPr>
+          <w:p>
+            <w:pPr>
+              <w:jc w:val="center"/>
+              <w:rPr>
+                <w:ins w:id="18" w:author="Benjamin Chan" w:date="2017-07-25T15:04:00Z"/>
+                <w:rFonts w:ascii="Arial Narrow" w:hAnsi="Arial Narrow"/>
+                <w:sz w:val="18"/>
+                <w:szCs w:val="18"/>
+              </w:rPr>
+            </w:pPr>
+            <w:ins w:id="19" w:author="Benjamin Chan" w:date="2017-07-25T15:06:00Z">
+              <w:r>
+                <w:rPr>
+                  <w:rFonts w:ascii="Arial Narrow" w:hAnsi="Arial Narrow"/>
+                  <w:sz w:val="18"/>
+                  <w:szCs w:val="18"/>
+                </w:rPr>
+                <w:t>2.1</w:t>
+              </w:r>
+            </w:ins>
+          </w:p>
+        </w:tc>
+        <w:tc>
+          <w:tcPr>
+            <w:tcW w:w="1075" w:type="dxa"/>
+          </w:tcPr>
+          <w:p>
+            <w:pPr>
+              <w:jc w:val="center"/>
+              <w:rPr>
+                <w:ins w:id="20" w:author="Benjamin Chan" w:date="2017-07-25T15:04:00Z"/>
+                <w:rFonts w:ascii="Arial Narrow" w:hAnsi="Arial Narrow"/>
+                <w:sz w:val="18"/>
+                <w:szCs w:val="18"/>
+              </w:rPr>
+            </w:pPr>
+            <w:ins w:id="21" w:author="Benjamin Chan" w:date="2017-07-25T15:06:00Z">
+              <w:r>
+                <w:rPr>
+                  <w:rFonts w:ascii="Arial Narrow" w:hAnsi="Arial Narrow"/>
+                  <w:sz w:val="18"/>
+                  <w:szCs w:val="18"/>
+                </w:rPr>
+                <w:t>2.3</w:t>
+              </w:r>
+            </w:ins>
+          </w:p>
+        </w:tc>
+      </w:tr>
+      <w:tr>
+        <w:trPr>
+          <w:ins w:id="22" w:author="Benjamin Chan" w:date="2017-07-25T15:04:00Z"/>
+        </w:trPr>
+        <w:tc>
+          <w:tcPr>
+            <w:tcW w:w="1466" w:type="dxa"/>
+            <w:vAlign w:val="center"/>
+          </w:tcPr>
+          <w:p>
+            <w:pPr>
+              <w:rPr>
+                <w:ins w:id="23" w:author="Benjamin Chan" w:date="2017-07-25T15:04:00Z"/>
+                <w:rFonts w:ascii="Arial Narrow" w:hAnsi="Arial Narrow" w:cs="Arial"/>
+                <w:color w:val="000000"/>
+                <w:sz w:val="18"/>
+                <w:szCs w:val="18"/>
+              </w:rPr>
+            </w:pPr>
+            <w:ins w:id="24" w:author="Benjamin Chan" w:date="2017-07-25T15:05:00Z">
+              <w:r>
+                <w:rPr>
+                  <w:rFonts w:ascii="Arial Narrow" w:hAnsi="Arial Narrow" w:cs="Arial"/>
+                  <w:color w:val="000000"/>
+                  <w:sz w:val="18"/>
+                  <w:szCs w:val="18"/>
+                </w:rPr>
+                <w:t>Non-melanoma skin cancer</w:t>
+              </w:r>
+            </w:ins>
+          </w:p>
+        </w:tc>
+        <w:tc>
+          <w:tcPr>
+            <w:tcW w:w="594" w:type="dxa"/>
+          </w:tcPr>
+          <w:p>
+            <w:pPr>
+              <w:jc w:val="center"/>
+              <w:rPr>
+                <w:ins w:id="25" w:author="Benjamin Chan" w:date="2017-07-25T15:04:00Z"/>
+                <w:rFonts w:ascii="Arial Narrow" w:hAnsi="Arial Narrow"/>
+                <w:sz w:val="18"/>
+                <w:szCs w:val="18"/>
+              </w:rPr>
+            </w:pPr>
+            <w:ins w:id="26" w:author="Benjamin Chan" w:date="2017-07-25T15:07:00Z">
+              <w:r>
+                <w:rPr>
+                  <w:rFonts w:ascii="Arial Narrow" w:hAnsi="Arial Narrow"/>
+                  <w:sz w:val="18"/>
+                  <w:szCs w:val="18"/>
+                </w:rPr>
+                <w:t>0.0</w:t>
+              </w:r>
+            </w:ins>
+          </w:p>
+        </w:tc>
+        <w:tc>
+          <w:tcPr>
+            <w:tcW w:w="900" w:type="dxa"/>
+          </w:tcPr>
+          <w:p>
+            <w:pPr>
+              <w:jc w:val="center"/>
+              <w:rPr>
+                <w:ins w:id="27" w:author="Benjamin Chan" w:date="2017-07-25T15:04:00Z"/>
+                <w:rFonts w:ascii="Arial Narrow" w:hAnsi="Arial Narrow"/>
+                <w:sz w:val="18"/>
+                <w:szCs w:val="18"/>
+              </w:rPr>
+            </w:pPr>
+            <w:ins w:id="28" w:author="Benjamin Chan" w:date="2017-07-25T15:07:00Z">
+              <w:r>
+                <w:rPr>
+                  <w:rFonts w:ascii="Arial Narrow" w:hAnsi="Arial Narrow"/>
+                  <w:sz w:val="18"/>
+                  <w:szCs w:val="18"/>
+                </w:rPr>
+                <w:t>0.0</w:t>
+              </w:r>
+            </w:ins>
+          </w:p>
+        </w:tc>
+        <w:tc>
+          <w:tcPr>
+            <w:tcW w:w="1132" w:type="dxa"/>
+          </w:tcPr>
+          <w:p>
+            <w:pPr>
+              <w:jc w:val="center"/>
+              <w:rPr>
+                <w:ins w:id="29" w:author="Benjamin Chan" w:date="2017-07-25T15:04:00Z"/>
+                <w:rFonts w:ascii="Arial Narrow" w:hAnsi="Arial Narrow"/>
+                <w:sz w:val="18"/>
+                <w:szCs w:val="18"/>
+              </w:rPr>
+            </w:pPr>
+            <w:ins w:id="30" w:author="Benjamin Chan" w:date="2017-07-25T15:07:00Z">
+              <w:r>
+                <w:rPr>
+                  <w:rFonts w:ascii="Arial Narrow" w:hAnsi="Arial Narrow"/>
+                  <w:sz w:val="18"/>
+                  <w:szCs w:val="18"/>
+                </w:rPr>
+                <w:t>0.0</w:t>
+              </w:r>
+            </w:ins>
+          </w:p>
+        </w:tc>
+        <w:tc>
+          <w:tcPr>
+            <w:tcW w:w="668" w:type="dxa"/>
+          </w:tcPr>
+          <w:p>
+            <w:pPr>
+              <w:jc w:val="center"/>
+              <w:rPr>
+                <w:ins w:id="31" w:author="Benjamin Chan" w:date="2017-07-25T15:04:00Z"/>
+                <w:rFonts w:ascii="Arial Narrow" w:hAnsi="Arial Narrow"/>
+                <w:sz w:val="18"/>
+                <w:szCs w:val="18"/>
+              </w:rPr>
+            </w:pPr>
+            <w:ins w:id="32" w:author="Benjamin Chan" w:date="2017-07-25T15:07:00Z">
+              <w:r>
+                <w:rPr>
+                  <w:rFonts w:ascii="Arial Narrow" w:hAnsi="Arial Narrow"/>
+                  <w:sz w:val="18"/>
+                  <w:szCs w:val="18"/>
+                </w:rPr>
+                <w:t>1.4</w:t>
+              </w:r>
+            </w:ins>
+          </w:p>
+        </w:tc>
+        <w:tc>
+          <w:tcPr>
+            <w:tcW w:w="900" w:type="dxa"/>
+          </w:tcPr>
+          <w:p>
+            <w:pPr>
+              <w:jc w:val="center"/>
+              <w:rPr>
+                <w:ins w:id="33" w:author="Benjamin Chan" w:date="2017-07-25T15:04:00Z"/>
+                <w:rFonts w:ascii="Arial Narrow" w:hAnsi="Arial Narrow"/>
+                <w:sz w:val="18"/>
+                <w:szCs w:val="18"/>
+              </w:rPr>
+            </w:pPr>
+            <w:ins w:id="34" w:author="Benjamin Chan" w:date="2017-07-25T15:07:00Z">
+              <w:r>
+                <w:rPr>
+                  <w:rFonts w:ascii="Arial Narrow" w:hAnsi="Arial Narrow"/>
+                  <w:sz w:val="18"/>
+                  <w:szCs w:val="18"/>
+                </w:rPr>
+                <w:t>1.7</w:t>
+              </w:r>
+            </w:ins>
+          </w:p>
+        </w:tc>
+        <w:tc>
+          <w:tcPr>
+            <w:tcW w:w="1058" w:type="dxa"/>
+          </w:tcPr>
+          <w:p>
+            <w:pPr>
+              <w:jc w:val="center"/>
+              <w:rPr>
+                <w:ins w:id="35" w:author="Benjamin Chan" w:date="2017-07-25T15:04:00Z"/>
+                <w:rFonts w:ascii="Arial Narrow" w:hAnsi="Arial Narrow"/>
+                <w:sz w:val="18"/>
+                <w:szCs w:val="18"/>
+              </w:rPr>
+            </w:pPr>
+            <w:ins w:id="36" w:author="Benjamin Chan" w:date="2017-07-25T15:07:00Z">
+              <w:r>
+                <w:rPr>
+                  <w:rFonts w:ascii="Arial Narrow" w:hAnsi="Arial Narrow"/>
+                  <w:sz w:val="18"/>
+                  <w:szCs w:val="18"/>
+                </w:rPr>
+                <w:t>1.8</w:t>
+              </w:r>
+            </w:ins>
+          </w:p>
+        </w:tc>
+        <w:tc>
+          <w:tcPr>
+            <w:tcW w:w="652" w:type="dxa"/>
+          </w:tcPr>
+          <w:p>
+            <w:pPr>
+              <w:jc w:val="center"/>
+              <w:rPr>
+                <w:ins w:id="37" w:author="Benjamin Chan" w:date="2017-07-25T15:04:00Z"/>
+                <w:rFonts w:ascii="Arial Narrow" w:hAnsi="Arial Narrow"/>
+                <w:sz w:val="18"/>
+                <w:szCs w:val="18"/>
+              </w:rPr>
+            </w:pPr>
+            <w:ins w:id="38" w:author="Benjamin Chan" w:date="2017-07-25T15:07:00Z">
+              <w:r>
+                <w:rPr>
+                  <w:rFonts w:ascii="Arial Narrow" w:hAnsi="Arial Narrow"/>
+                  <w:sz w:val="18"/>
+                  <w:szCs w:val="18"/>
+                </w:rPr>
+                <w:t>2.1</w:t>
+              </w:r>
+            </w:ins>
+          </w:p>
+        </w:tc>
+        <w:tc>
+          <w:tcPr>
+            <w:tcW w:w="900" w:type="dxa"/>
+          </w:tcPr>
+          <w:p>
+            <w:pPr>
+              <w:jc w:val="center"/>
+              <w:rPr>
+                <w:ins w:id="39" w:author="Benjamin Chan" w:date="2017-07-25T15:04:00Z"/>
+                <w:rFonts w:ascii="Arial Narrow" w:hAnsi="Arial Narrow"/>
+                <w:sz w:val="18"/>
+                <w:szCs w:val="18"/>
+              </w:rPr>
+            </w:pPr>
+            <w:ins w:id="40" w:author="Benjamin Chan" w:date="2017-07-25T15:07:00Z">
+              <w:r>
+                <w:rPr>
+                  <w:rFonts w:ascii="Arial Narrow" w:hAnsi="Arial Narrow"/>
+                  <w:sz w:val="18"/>
+                  <w:szCs w:val="18"/>
+                </w:rPr>
+                <w:t>2.3</w:t>
+              </w:r>
+            </w:ins>
+          </w:p>
+        </w:tc>
+        <w:tc>
+          <w:tcPr>
+            <w:tcW w:w="1075" w:type="dxa"/>
+          </w:tcPr>
+          <w:p>
+            <w:pPr>
+              <w:jc w:val="center"/>
+              <w:rPr>
+                <w:ins w:id="41" w:author="Benjamin Chan" w:date="2017-07-25T15:04:00Z"/>
+                <w:rFonts w:ascii="Arial Narrow" w:hAnsi="Arial Narrow"/>
+                <w:sz w:val="18"/>
+                <w:szCs w:val="18"/>
+              </w:rPr>
+            </w:pPr>
+            <w:ins w:id="42" w:author="Benjamin Chan" w:date="2017-07-25T15:07:00Z">
+              <w:r>
+                <w:rPr>
+                  <w:rFonts w:ascii="Arial Narrow" w:hAnsi="Arial Narrow"/>
+                  <w:sz w:val="18"/>
+                  <w:szCs w:val="18"/>
+                </w:rPr>
+                <w:t>3.7</w:t>
+              </w:r>
+            </w:ins>
+          </w:p>
+        </w:tc>
+      </w:tr>
+      <w:tr>
+        <w:trPr>
+          <w:ins w:id="43" w:author="Benjamin Chan" w:date="2017-07-25T15:05:00Z"/>
+        </w:trPr>
+        <w:tc>
+          <w:tcPr>
+            <w:tcW w:w="1466" w:type="dxa"/>
+            <w:vAlign w:val="center"/>
+          </w:tcPr>
+          <w:p>
+            <w:pPr>
+              <w:rPr>
+                <w:ins w:id="44" w:author="Benjamin Chan" w:date="2017-07-25T15:05:00Z"/>
+                <w:rFonts w:ascii="Arial Narrow" w:hAnsi="Arial Narrow" w:cs="Arial"/>
+                <w:color w:val="000000"/>
+                <w:sz w:val="18"/>
+                <w:szCs w:val="18"/>
+              </w:rPr>
+            </w:pPr>
+            <w:ins w:id="45" w:author="Benjamin Chan" w:date="2017-07-25T15:05:00Z">
+              <w:r>
+                <w:rPr>
+                  <w:rFonts w:ascii="Arial Narrow" w:hAnsi="Arial Narrow" w:cs="Arial"/>
+                  <w:color w:val="000000"/>
+                  <w:sz w:val="18"/>
+                  <w:szCs w:val="18"/>
+                </w:rPr>
+                <w:t>Solid cancer</w:t>
+              </w:r>
+            </w:ins>
+          </w:p>
+        </w:tc>
+        <w:tc>
+          <w:tcPr>
+            <w:tcW w:w="594" w:type="dxa"/>
+          </w:tcPr>
+          <w:p>
+            <w:pPr>
+              <w:jc w:val="center"/>
+              <w:rPr>
+                <w:ins w:id="46" w:author="Benjamin Chan" w:date="2017-07-25T15:05:00Z"/>
+                <w:rFonts w:ascii="Arial Narrow" w:hAnsi="Arial Narrow"/>
+                <w:sz w:val="18"/>
+                <w:szCs w:val="18"/>
+              </w:rPr>
+            </w:pPr>
+            <w:ins w:id="47" w:author="Benjamin Chan" w:date="2017-07-25T15:07:00Z">
+              <w:r>
+                <w:rPr>
+                  <w:rFonts w:ascii="Arial Narrow" w:hAnsi="Arial Narrow"/>
+                  <w:sz w:val="18"/>
+                  <w:szCs w:val="18"/>
+                </w:rPr>
+                <w:t>2.7</w:t>
+              </w:r>
+            </w:ins>
+          </w:p>
+        </w:tc>
+        <w:tc>
+          <w:tcPr>
+            <w:tcW w:w="900" w:type="dxa"/>
+          </w:tcPr>
+          <w:p>
+            <w:pPr>
+              <w:jc w:val="center"/>
+              <w:rPr>
+                <w:ins w:id="48" w:author="Benjamin Chan" w:date="2017-07-25T15:05:00Z"/>
+                <w:rFonts w:ascii="Arial Narrow" w:hAnsi="Arial Narrow"/>
+                <w:sz w:val="18"/>
+                <w:szCs w:val="18"/>
+              </w:rPr>
+            </w:pPr>
+            <w:ins w:id="49" w:author="Benjamin Chan" w:date="2017-07-25T15:07:00Z">
+              <w:r>
+                <w:rPr>
+                  <w:rFonts w:ascii="Arial Narrow" w:hAnsi="Arial Narrow"/>
+                  <w:sz w:val="18"/>
+                  <w:szCs w:val="18"/>
+                </w:rPr>
+                <w:t>1.5</w:t>
+              </w:r>
+            </w:ins>
+          </w:p>
+        </w:tc>
+        <w:tc>
+          <w:tcPr>
+            <w:tcW w:w="1132" w:type="dxa"/>
+          </w:tcPr>
+          <w:p>
+            <w:pPr>
+              <w:jc w:val="center"/>
+              <w:rPr>
+                <w:ins w:id="50" w:author="Benjamin Chan" w:date="2017-07-25T15:05:00Z"/>
+                <w:rFonts w:ascii="Arial Narrow" w:hAnsi="Arial Narrow"/>
+                <w:sz w:val="18"/>
+                <w:szCs w:val="18"/>
+              </w:rPr>
+            </w:pPr>
+            <w:ins w:id="51" w:author="Benjamin Chan" w:date="2017-07-25T15:07:00Z">
+              <w:r>
+                <w:rPr>
+                  <w:rFonts w:ascii="Arial Narrow" w:hAnsi="Arial Narrow"/>
+                  <w:sz w:val="18"/>
+                  <w:szCs w:val="18"/>
+                </w:rPr>
+                <w:t>4.4</w:t>
+              </w:r>
+            </w:ins>
+          </w:p>
+        </w:tc>
+        <w:tc>
+          <w:tcPr>
+            <w:tcW w:w="668" w:type="dxa"/>
+          </w:tcPr>
+          <w:p>
+            <w:pPr>
+              <w:jc w:val="center"/>
+              <w:rPr>
+                <w:ins w:id="52" w:author="Benjamin Chan" w:date="2017-07-25T15:05:00Z"/>
+                <w:rFonts w:ascii="Arial Narrow" w:hAnsi="Arial Narrow"/>
+                <w:sz w:val="18"/>
+                <w:szCs w:val="18"/>
+              </w:rPr>
+            </w:pPr>
+            <w:ins w:id="53" w:author="Benjamin Chan" w:date="2017-07-25T15:07:00Z">
+              <w:r>
+                <w:rPr>
+                  <w:rFonts w:ascii="Arial Narrow" w:hAnsi="Arial Narrow"/>
+                  <w:sz w:val="18"/>
+                  <w:szCs w:val="18"/>
+                </w:rPr>
+                <w:t>2.5</w:t>
+              </w:r>
+            </w:ins>
+          </w:p>
+        </w:tc>
+        <w:tc>
+          <w:tcPr>
+            <w:tcW w:w="900" w:type="dxa"/>
+          </w:tcPr>
+          <w:p>
+            <w:pPr>
+              <w:jc w:val="center"/>
+              <w:rPr>
+                <w:ins w:id="54" w:author="Benjamin Chan" w:date="2017-07-25T15:05:00Z"/>
+                <w:rFonts w:ascii="Arial Narrow" w:hAnsi="Arial Narrow"/>
+                <w:sz w:val="18"/>
+                <w:szCs w:val="18"/>
+              </w:rPr>
+            </w:pPr>
+            <w:ins w:id="55" w:author="Benjamin Chan" w:date="2017-07-25T15:07:00Z">
+              <w:r>
+                <w:rPr>
+                  <w:rFonts w:ascii="Arial Narrow" w:hAnsi="Arial Narrow"/>
+                  <w:sz w:val="18"/>
+                  <w:szCs w:val="18"/>
+                </w:rPr>
+                <w:t>5.2</w:t>
+              </w:r>
+            </w:ins>
+          </w:p>
+        </w:tc>
+        <w:tc>
+          <w:tcPr>
+            <w:tcW w:w="1058" w:type="dxa"/>
+          </w:tcPr>
+          <w:p>
+            <w:pPr>
+              <w:jc w:val="center"/>
+              <w:rPr>
+                <w:ins w:id="56" w:author="Benjamin Chan" w:date="2017-07-25T15:05:00Z"/>
+                <w:rFonts w:ascii="Arial Narrow" w:hAnsi="Arial Narrow"/>
+                <w:sz w:val="18"/>
+                <w:szCs w:val="18"/>
+              </w:rPr>
+            </w:pPr>
+            <w:ins w:id="57" w:author="Benjamin Chan" w:date="2017-07-25T15:07:00Z">
+              <w:r>
+                <w:rPr>
+                  <w:rFonts w:ascii="Arial Narrow" w:hAnsi="Arial Narrow"/>
+                  <w:sz w:val="18"/>
+                  <w:szCs w:val="18"/>
+                </w:rPr>
+                <w:t>5.3</w:t>
+              </w:r>
+            </w:ins>
+          </w:p>
+        </w:tc>
+        <w:tc>
+          <w:tcPr>
+            <w:tcW w:w="652" w:type="dxa"/>
+          </w:tcPr>
+          <w:p>
+            <w:pPr>
+              <w:jc w:val="center"/>
+              <w:rPr>
+                <w:ins w:id="58" w:author="Benjamin Chan" w:date="2017-07-25T15:05:00Z"/>
+                <w:rFonts w:ascii="Arial Narrow" w:hAnsi="Arial Narrow"/>
+                <w:sz w:val="18"/>
+                <w:szCs w:val="18"/>
+              </w:rPr>
+            </w:pPr>
+            <w:ins w:id="59" w:author="Benjamin Chan" w:date="2017-07-25T15:07:00Z">
+              <w:r>
+                <w:rPr>
+                  <w:rFonts w:ascii="Arial Narrow" w:hAnsi="Arial Narrow"/>
+                  <w:sz w:val="18"/>
+                  <w:szCs w:val="18"/>
+                </w:rPr>
+                <w:t>7.5</w:t>
+              </w:r>
+            </w:ins>
+          </w:p>
+        </w:tc>
+        <w:tc>
+          <w:tcPr>
+            <w:tcW w:w="900" w:type="dxa"/>
+          </w:tcPr>
+          <w:p>
+            <w:pPr>
+              <w:jc w:val="center"/>
+              <w:rPr>
+                <w:ins w:id="60" w:author="Benjamin Chan" w:date="2017-07-25T15:05:00Z"/>
+                <w:rFonts w:ascii="Arial Narrow" w:hAnsi="Arial Narrow"/>
+                <w:sz w:val="18"/>
+                <w:szCs w:val="18"/>
+              </w:rPr>
+            </w:pPr>
+            <w:ins w:id="61" w:author="Benjamin Chan" w:date="2017-07-25T15:07:00Z">
+              <w:r>
+                <w:rPr>
+                  <w:rFonts w:ascii="Arial Narrow" w:hAnsi="Arial Narrow"/>
+                  <w:sz w:val="18"/>
+                  <w:szCs w:val="18"/>
+                </w:rPr>
+                <w:t>10.1</w:t>
+              </w:r>
+            </w:ins>
+          </w:p>
+        </w:tc>
+        <w:tc>
+          <w:tcPr>
+            <w:tcW w:w="1075" w:type="dxa"/>
+          </w:tcPr>
+          <w:p>
+            <w:pPr>
+              <w:jc w:val="center"/>
+              <w:rPr>
+                <w:ins w:id="62" w:author="Benjamin Chan" w:date="2017-07-25T15:05:00Z"/>
+                <w:rFonts w:ascii="Arial Narrow" w:hAnsi="Arial Narrow"/>
+                <w:sz w:val="18"/>
+                <w:szCs w:val="18"/>
+              </w:rPr>
+            </w:pPr>
+            <w:ins w:id="63" w:author="Benjamin Chan" w:date="2017-07-25T15:07:00Z">
+              <w:r>
+                <w:rPr>
+                  <w:rFonts w:ascii="Arial Narrow" w:hAnsi="Arial Narrow"/>
+                  <w:sz w:val="18"/>
+                  <w:szCs w:val="18"/>
+                </w:rPr>
+                <w:t>13.5</w:t>
+              </w:r>
+            </w:ins>
+          </w:p>
+        </w:tc>
+      </w:tr>
+      <w:tr>
+        <w:trPr>
+          <w:ins w:id="64" w:author="Benjamin Chan" w:date="2017-07-25T15:04:00Z"/>
+        </w:trPr>
+        <w:tc>
+          <w:tcPr>
+            <w:tcW w:w="1466" w:type="dxa"/>
+            <w:vAlign w:val="center"/>
+          </w:tcPr>
+          <w:p>
+            <w:pPr>
+              <w:rPr>
+                <w:ins w:id="65" w:author="Benjamin Chan" w:date="2017-07-25T15:04:00Z"/>
+                <w:rFonts w:ascii="Arial Narrow" w:hAnsi="Arial Narrow" w:cs="Arial"/>
+                <w:color w:val="000000"/>
+                <w:sz w:val="18"/>
+                <w:szCs w:val="18"/>
+              </w:rPr>
+            </w:pPr>
+            <w:ins w:id="66" w:author="Benjamin Chan" w:date="2017-07-25T15:05:00Z">
+              <w:r>
+                <w:rPr>
+                  <w:rFonts w:ascii="Arial Narrow" w:hAnsi="Arial Narrow" w:cs="Arial"/>
+                  <w:color w:val="000000"/>
+                  <w:sz w:val="18"/>
+                  <w:szCs w:val="18"/>
+                </w:rPr>
+                <w:t>Hospitalized infection</w:t>
+              </w:r>
+            </w:ins>
+          </w:p>
+        </w:tc>
+        <w:tc>
+          <w:tcPr>
+            <w:tcW w:w="594" w:type="dxa"/>
+          </w:tcPr>
+          <w:p>
+            <w:pPr>
+              <w:jc w:val="center"/>
+              <w:rPr>
+                <w:ins w:id="67" w:author="Benjamin Chan" w:date="2017-07-25T15:04:00Z"/>
+                <w:rFonts w:ascii="Arial Narrow" w:hAnsi="Arial Narrow"/>
+                <w:sz w:val="18"/>
+                <w:szCs w:val="18"/>
+              </w:rPr>
+            </w:pPr>
+            <w:ins w:id="68" w:author="Benjamin Chan" w:date="2017-07-25T15:07:00Z">
+              <w:r>
+                <w:rPr>
+                  <w:rFonts w:ascii="Arial Narrow" w:hAnsi="Arial Narrow"/>
+                  <w:sz w:val="18"/>
+                  <w:szCs w:val="18"/>
+                </w:rPr>
+                <w:t>36.2</w:t>
+              </w:r>
+            </w:ins>
+          </w:p>
+        </w:tc>
+        <w:tc>
+          <w:tcPr>
+            <w:tcW w:w="900" w:type="dxa"/>
+          </w:tcPr>
+          <w:p>
+            <w:pPr>
+              <w:jc w:val="center"/>
+              <w:rPr>
+                <w:ins w:id="69" w:author="Benjamin Chan" w:date="2017-07-25T15:04:00Z"/>
+                <w:rFonts w:ascii="Arial Narrow" w:hAnsi="Arial Narrow"/>
+                <w:sz w:val="18"/>
+                <w:szCs w:val="18"/>
+              </w:rPr>
+            </w:pPr>
+            <w:ins w:id="70" w:author="Benjamin Chan" w:date="2017-07-25T15:07:00Z">
+              <w:r>
+                <w:rPr>
+                  <w:rFonts w:ascii="Arial Narrow" w:hAnsi="Arial Narrow"/>
+                  <w:sz w:val="18"/>
+                  <w:szCs w:val="18"/>
+                </w:rPr>
+                <w:t>37.8</w:t>
+              </w:r>
+            </w:ins>
+          </w:p>
+        </w:tc>
+        <w:tc>
+          <w:tcPr>
+            <w:tcW w:w="1132" w:type="dxa"/>
+          </w:tcPr>
+          <w:p>
+            <w:pPr>
+              <w:jc w:val="center"/>
+              <w:rPr>
+                <w:ins w:id="71" w:author="Benjamin Chan" w:date="2017-07-25T15:04:00Z"/>
+                <w:rFonts w:ascii="Arial Narrow" w:hAnsi="Arial Narrow"/>
+                <w:sz w:val="18"/>
+                <w:szCs w:val="18"/>
+              </w:rPr>
+            </w:pPr>
+            <w:ins w:id="72" w:author="Benjamin Chan" w:date="2017-07-25T15:07:00Z">
+              <w:r>
+                <w:rPr>
+                  <w:rFonts w:ascii="Arial Narrow" w:hAnsi="Arial Narrow"/>
+                  <w:sz w:val="18"/>
+                  <w:szCs w:val="18"/>
+                </w:rPr>
+                <w:t>38.3</w:t>
+              </w:r>
+            </w:ins>
+          </w:p>
+        </w:tc>
+        <w:tc>
+          <w:tcPr>
+            <w:tcW w:w="668" w:type="dxa"/>
+          </w:tcPr>
+          <w:p>
+            <w:pPr>
+              <w:jc w:val="center"/>
+              <w:rPr>
+                <w:ins w:id="73" w:author="Benjamin Chan" w:date="2017-07-25T15:04:00Z"/>
+                <w:rFonts w:ascii="Arial Narrow" w:hAnsi="Arial Narrow"/>
+                <w:sz w:val="18"/>
+                <w:szCs w:val="18"/>
+              </w:rPr>
+            </w:pPr>
+            <w:ins w:id="74" w:author="Benjamin Chan" w:date="2017-07-25T15:07:00Z">
+              <w:r>
+                <w:rPr>
+                  <w:rFonts w:ascii="Arial Narrow" w:hAnsi="Arial Narrow"/>
+                  <w:sz w:val="18"/>
+                  <w:szCs w:val="18"/>
+                </w:rPr>
+                <w:t>50.8</w:t>
+              </w:r>
+            </w:ins>
+          </w:p>
+        </w:tc>
+        <w:tc>
+          <w:tcPr>
+            <w:tcW w:w="900" w:type="dxa"/>
+          </w:tcPr>
+          <w:p>
+            <w:pPr>
+              <w:jc w:val="center"/>
+              <w:rPr>
+                <w:ins w:id="75" w:author="Benjamin Chan" w:date="2017-07-25T15:04:00Z"/>
+                <w:rFonts w:ascii="Arial Narrow" w:hAnsi="Arial Narrow"/>
+                <w:sz w:val="18"/>
+                <w:szCs w:val="18"/>
+              </w:rPr>
+            </w:pPr>
+            <w:ins w:id="76" w:author="Benjamin Chan" w:date="2017-07-25T15:07:00Z">
+              <w:r>
+                <w:rPr>
+                  <w:rFonts w:ascii="Arial Narrow" w:hAnsi="Arial Narrow"/>
+                  <w:sz w:val="18"/>
+                  <w:szCs w:val="18"/>
+                </w:rPr>
+                <w:t>53.8</w:t>
+              </w:r>
+            </w:ins>
+          </w:p>
+        </w:tc>
+        <w:tc>
+          <w:tcPr>
+            <w:tcW w:w="1058" w:type="dxa"/>
+          </w:tcPr>
+          <w:p>
+            <w:pPr>
+              <w:jc w:val="center"/>
+              <w:rPr>
+                <w:ins w:id="77" w:author="Benjamin Chan" w:date="2017-07-25T15:04:00Z"/>
+                <w:rFonts w:ascii="Arial Narrow" w:hAnsi="Arial Narrow"/>
+                <w:sz w:val="18"/>
+                <w:szCs w:val="18"/>
+              </w:rPr>
+            </w:pPr>
+            <w:ins w:id="78" w:author="Benjamin Chan" w:date="2017-07-25T15:07:00Z">
+              <w:r>
+                <w:rPr>
+                  <w:rFonts w:ascii="Arial Narrow" w:hAnsi="Arial Narrow"/>
+                  <w:sz w:val="18"/>
+                  <w:szCs w:val="18"/>
+                </w:rPr>
+                <w:t>48.6</w:t>
+              </w:r>
+            </w:ins>
+          </w:p>
+        </w:tc>
+        <w:tc>
+          <w:tcPr>
+            <w:tcW w:w="652" w:type="dxa"/>
+          </w:tcPr>
+          <w:p>
+            <w:pPr>
+              <w:jc w:val="center"/>
+              <w:rPr>
+                <w:ins w:id="79" w:author="Benjamin Chan" w:date="2017-07-25T15:04:00Z"/>
+                <w:rFonts w:ascii="Arial Narrow" w:hAnsi="Arial Narrow"/>
+                <w:sz w:val="18"/>
+                <w:szCs w:val="18"/>
+              </w:rPr>
+            </w:pPr>
+            <w:ins w:id="80" w:author="Benjamin Chan" w:date="2017-07-25T15:07:00Z">
+              <w:r>
+                <w:rPr>
+                  <w:rFonts w:ascii="Arial Narrow" w:hAnsi="Arial Narrow"/>
+                  <w:sz w:val="18"/>
+                  <w:szCs w:val="18"/>
+                </w:rPr>
+                <w:t>60.6</w:t>
+              </w:r>
+            </w:ins>
+          </w:p>
+        </w:tc>
+        <w:tc>
+          <w:tcPr>
+            <w:tcW w:w="900" w:type="dxa"/>
+          </w:tcPr>
+          <w:p>
+            <w:pPr>
+              <w:jc w:val="center"/>
+              <w:rPr>
+                <w:ins w:id="81" w:author="Benjamin Chan" w:date="2017-07-25T15:04:00Z"/>
+                <w:rFonts w:ascii="Arial Narrow" w:hAnsi="Arial Narrow"/>
+                <w:sz w:val="18"/>
+                <w:szCs w:val="18"/>
+              </w:rPr>
+            </w:pPr>
+            <w:ins w:id="82" w:author="Benjamin Chan" w:date="2017-07-25T15:07:00Z">
+              <w:r>
+                <w:rPr>
+                  <w:rFonts w:ascii="Arial Narrow" w:hAnsi="Arial Narrow"/>
+                  <w:sz w:val="18"/>
+                  <w:szCs w:val="18"/>
+                </w:rPr>
+                <w:t>66.3</w:t>
+              </w:r>
+            </w:ins>
+          </w:p>
+        </w:tc>
+        <w:tc>
+          <w:tcPr>
+            <w:tcW w:w="1075" w:type="dxa"/>
+          </w:tcPr>
+          <w:p>
+            <w:pPr>
+              <w:jc w:val="center"/>
+              <w:rPr>
+                <w:ins w:id="83" w:author="Benjamin Chan" w:date="2017-07-25T15:04:00Z"/>
+                <w:rFonts w:ascii="Arial Narrow" w:hAnsi="Arial Narrow"/>
+                <w:sz w:val="18"/>
+                <w:szCs w:val="18"/>
+              </w:rPr>
+            </w:pPr>
+            <w:ins w:id="84" w:author="Benjamin Chan" w:date="2017-07-25T15:07:00Z">
+              <w:r>
+                <w:rPr>
+                  <w:rFonts w:ascii="Arial Narrow" w:hAnsi="Arial Narrow"/>
+                  <w:sz w:val="18"/>
+                  <w:szCs w:val="18"/>
+                </w:rPr>
+                <w:t>64.5</w:t>
+              </w:r>
+            </w:ins>
+          </w:p>
+        </w:tc>
+      </w:tr>
+      <w:tr>
+        <w:trPr>
+          <w:ins w:id="85" w:author="Benjamin Chan" w:date="2017-07-25T15:04:00Z"/>
+        </w:trPr>
+        <w:tc>
+          <w:tcPr>
+            <w:tcW w:w="1466" w:type="dxa"/>
+            <w:vAlign w:val="center"/>
+          </w:tcPr>
+          <w:p>
+            <w:pPr>
+              <w:rPr>
+                <w:ins w:id="86" w:author="Benjamin Chan" w:date="2017-07-25T15:04:00Z"/>
+                <w:rFonts w:ascii="Arial Narrow" w:hAnsi="Arial Narrow" w:cs="Arial"/>
+                <w:color w:val="000000"/>
+                <w:sz w:val="18"/>
+                <w:szCs w:val="18"/>
+              </w:rPr>
+            </w:pPr>
+            <w:ins w:id="87" w:author="Benjamin Chan" w:date="2017-07-25T15:05:00Z">
+              <w:r>
+                <w:rPr>
+                  <w:rFonts w:ascii="Arial Narrow" w:hAnsi="Arial Narrow" w:cs="Arial"/>
+                  <w:color w:val="000000"/>
+                  <w:sz w:val="18"/>
+                  <w:szCs w:val="18"/>
+                </w:rPr>
+                <w:t>Opportunistic infection</w:t>
+              </w:r>
+            </w:ins>
+          </w:p>
+        </w:tc>
+        <w:tc>
+          <w:tcPr>
+            <w:tcW w:w="594" w:type="dxa"/>
+          </w:tcPr>
+          <w:p>
+            <w:pPr>
+              <w:jc w:val="center"/>
+              <w:rPr>
+                <w:ins w:id="88" w:author="Benjamin Chan" w:date="2017-07-25T15:04:00Z"/>
+                <w:rFonts w:ascii="Arial Narrow" w:hAnsi="Arial Narrow"/>
+                <w:sz w:val="18"/>
+                <w:szCs w:val="18"/>
+              </w:rPr>
+            </w:pPr>
+            <w:ins w:id="89" w:author="Benjamin Chan" w:date="2017-07-25T15:07:00Z">
+              <w:r>
+                <w:rPr>
+                  <w:rFonts w:ascii="Arial Narrow" w:hAnsi="Arial Narrow"/>
+                  <w:sz w:val="18"/>
+                  <w:szCs w:val="18"/>
+                </w:rPr>
+                <w:t>1.4</w:t>
+              </w:r>
+            </w:ins>
+          </w:p>
+        </w:tc>
+        <w:tc>
+          <w:tcPr>
+            <w:tcW w:w="900" w:type="dxa"/>
+          </w:tcPr>
+          <w:p>
+            <w:pPr>
+              <w:jc w:val="center"/>
+              <w:rPr>
+                <w:ins w:id="90" w:author="Benjamin Chan" w:date="2017-07-25T15:04:00Z"/>
+                <w:rFonts w:ascii="Arial Narrow" w:hAnsi="Arial Narrow"/>
+                <w:sz w:val="18"/>
+                <w:szCs w:val="18"/>
+              </w:rPr>
+            </w:pPr>
+            <w:ins w:id="91" w:author="Benjamin Chan" w:date="2017-07-25T15:07:00Z">
+              <w:r>
+                <w:rPr>
+                  <w:rFonts w:ascii="Arial Narrow" w:hAnsi="Arial Narrow"/>
+                  <w:sz w:val="18"/>
+                  <w:szCs w:val="18"/>
+                </w:rPr>
+                <w:t>1.2</w:t>
+              </w:r>
+            </w:ins>
+          </w:p>
+        </w:tc>
+        <w:tc>
+          <w:tcPr>
+            <w:tcW w:w="1132" w:type="dxa"/>
+          </w:tcPr>
+          <w:p>
+            <w:pPr>
+              <w:jc w:val="center"/>
+              <w:rPr>
+                <w:ins w:id="92" w:author="Benjamin Chan" w:date="2017-07-25T15:04:00Z"/>
+                <w:rFonts w:ascii="Arial Narrow" w:hAnsi="Arial Narrow"/>
+                <w:sz w:val="18"/>
+                <w:szCs w:val="18"/>
+              </w:rPr>
+            </w:pPr>
+            <w:ins w:id="93" w:author="Benjamin Chan" w:date="2017-07-25T15:07:00Z">
+              <w:r>
+                <w:rPr>
+                  <w:rFonts w:ascii="Arial Narrow" w:hAnsi="Arial Narrow"/>
+                  <w:sz w:val="18"/>
+                  <w:szCs w:val="18"/>
+                </w:rPr>
+                <w:t>0.9</w:t>
+              </w:r>
+            </w:ins>
+          </w:p>
+        </w:tc>
+        <w:tc>
+          <w:tcPr>
+            <w:tcW w:w="668" w:type="dxa"/>
+          </w:tcPr>
+          <w:p>
+            <w:pPr>
+              <w:jc w:val="center"/>
+              <w:rPr>
+                <w:ins w:id="94" w:author="Benjamin Chan" w:date="2017-07-25T15:04:00Z"/>
+                <w:rFonts w:ascii="Arial Narrow" w:hAnsi="Arial Narrow"/>
+                <w:sz w:val="18"/>
+                <w:szCs w:val="18"/>
+              </w:rPr>
+            </w:pPr>
+            <w:ins w:id="95" w:author="Benjamin Chan" w:date="2017-07-25T15:07:00Z">
+              <w:r>
+                <w:rPr>
+                  <w:rFonts w:ascii="Arial Narrow" w:hAnsi="Arial Narrow"/>
+                  <w:sz w:val="18"/>
+                  <w:szCs w:val="18"/>
+                </w:rPr>
+                <w:t>2.4</w:t>
+              </w:r>
+            </w:ins>
+          </w:p>
+        </w:tc>
+        <w:tc>
+          <w:tcPr>
+            <w:tcW w:w="900" w:type="dxa"/>
+          </w:tcPr>
+          <w:p>
+            <w:pPr>
+              <w:jc w:val="center"/>
+              <w:rPr>
+                <w:ins w:id="96" w:author="Benjamin Chan" w:date="2017-07-25T15:04:00Z"/>
+                <w:rFonts w:ascii="Arial Narrow" w:hAnsi="Arial Narrow"/>
+                <w:sz w:val="18"/>
+                <w:szCs w:val="18"/>
+              </w:rPr>
+            </w:pPr>
+            <w:ins w:id="97" w:author="Benjamin Chan" w:date="2017-07-25T15:07:00Z">
+              <w:r>
+                <w:rPr>
+                  <w:rFonts w:ascii="Arial Narrow" w:hAnsi="Arial Narrow"/>
+                  <w:sz w:val="18"/>
+                  <w:szCs w:val="18"/>
+                </w:rPr>
+                <w:t>2.5</w:t>
+              </w:r>
+            </w:ins>
+          </w:p>
+        </w:tc>
+        <w:tc>
+          <w:tcPr>
+            <w:tcW w:w="1058" w:type="dxa"/>
+          </w:tcPr>
+          <w:p>
+            <w:pPr>
+              <w:jc w:val="center"/>
+              <w:rPr>
+                <w:ins w:id="98" w:author="Benjamin Chan" w:date="2017-07-25T15:04:00Z"/>
+                <w:rFonts w:ascii="Arial Narrow" w:hAnsi="Arial Narrow"/>
+                <w:sz w:val="18"/>
+                <w:szCs w:val="18"/>
+              </w:rPr>
+            </w:pPr>
+            <w:ins w:id="99" w:author="Benjamin Chan" w:date="2017-07-25T15:07:00Z">
+              <w:r>
+                <w:rPr>
+                  <w:rFonts w:ascii="Arial Narrow" w:hAnsi="Arial Narrow"/>
+                  <w:sz w:val="18"/>
+                  <w:szCs w:val="18"/>
+                </w:rPr>
+                <w:t>1.4</w:t>
+              </w:r>
+            </w:ins>
+          </w:p>
+        </w:tc>
+        <w:tc>
+          <w:tcPr>
+            <w:tcW w:w="652" w:type="dxa"/>
+          </w:tcPr>
+          <w:p>
+            <w:pPr>
+              <w:jc w:val="center"/>
+              <w:rPr>
+                <w:ins w:id="100" w:author="Benjamin Chan" w:date="2017-07-25T15:04:00Z"/>
+                <w:rFonts w:ascii="Arial Narrow" w:hAnsi="Arial Narrow"/>
+                <w:sz w:val="18"/>
+                <w:szCs w:val="18"/>
+              </w:rPr>
+            </w:pPr>
+            <w:ins w:id="101" w:author="Benjamin Chan" w:date="2017-07-25T15:07:00Z">
+              <w:r>
+                <w:rPr>
+                  <w:rFonts w:ascii="Arial Narrow" w:hAnsi="Arial Narrow"/>
+                  <w:sz w:val="18"/>
+                  <w:szCs w:val="18"/>
+                </w:rPr>
+                <w:t>4.3</w:t>
+              </w:r>
+            </w:ins>
+          </w:p>
+        </w:tc>
+        <w:tc>
+          <w:tcPr>
+            <w:tcW w:w="900" w:type="dxa"/>
+          </w:tcPr>
+          <w:p>
+            <w:pPr>
+              <w:jc w:val="center"/>
+              <w:rPr>
+                <w:ins w:id="102" w:author="Benjamin Chan" w:date="2017-07-25T15:04:00Z"/>
+                <w:rFonts w:ascii="Arial Narrow" w:hAnsi="Arial Narrow"/>
+                <w:sz w:val="18"/>
+                <w:szCs w:val="18"/>
+              </w:rPr>
+            </w:pPr>
+            <w:ins w:id="103" w:author="Benjamin Chan" w:date="2017-07-25T15:07:00Z">
+              <w:r>
+                <w:rPr>
+                  <w:rFonts w:ascii="Arial Narrow" w:hAnsi="Arial Narrow"/>
+                  <w:sz w:val="18"/>
+                  <w:szCs w:val="18"/>
+                </w:rPr>
+                <w:t>4.1</w:t>
+              </w:r>
+            </w:ins>
+          </w:p>
+        </w:tc>
+        <w:tc>
+          <w:tcPr>
+            <w:tcW w:w="1075" w:type="dxa"/>
+          </w:tcPr>
+          <w:p>
+            <w:pPr>
+              <w:jc w:val="center"/>
+              <w:rPr>
+                <w:ins w:id="104" w:author="Benjamin Chan" w:date="2017-07-25T15:04:00Z"/>
+                <w:rFonts w:ascii="Arial Narrow" w:hAnsi="Arial Narrow"/>
+                <w:sz w:val="18"/>
+                <w:szCs w:val="18"/>
+              </w:rPr>
+            </w:pPr>
+            <w:ins w:id="105" w:author="Benjamin Chan" w:date="2017-07-25T15:07:00Z">
+              <w:r>
+                <w:rPr>
+                  <w:rFonts w:ascii="Arial Narrow" w:hAnsi="Arial Narrow"/>
+                  <w:sz w:val="18"/>
+                  <w:szCs w:val="18"/>
+                </w:rPr>
+                <w:t>3.0</w:t>
+              </w:r>
+            </w:ins>
+          </w:p>
+        </w:tc>
+      </w:tr>
+      <w:tr>
+        <w:trPr>
+          <w:ins w:id="106" w:author="Benjamin Chan" w:date="2017-07-25T15:09:00Z"/>
+        </w:trPr>
+        <w:tc>
+          <w:tcPr>
+            <w:tcW w:w="1466" w:type="dxa"/>
+            <w:vAlign w:val="center"/>
+          </w:tcPr>
+          <w:p>
+            <w:pPr>
+              <w:rPr>
+                <w:ins w:id="107" w:author="Benjamin Chan" w:date="2017-07-25T15:09:00Z"/>
+                <w:rFonts w:ascii="Arial Narrow" w:hAnsi="Arial Narrow" w:cs="Arial"/>
+                <w:color w:val="000000"/>
+                <w:sz w:val="18"/>
+                <w:szCs w:val="18"/>
+              </w:rPr>
+            </w:pPr>
+            <w:ins w:id="108" w:author="Benjamin Chan" w:date="2017-07-25T15:09:00Z">
+              <w:r>
+                <w:rPr>
+                  <w:rFonts w:ascii="Arial Narrow" w:hAnsi="Arial Narrow" w:cs="Arial"/>
+                  <w:color w:val="000000"/>
+                  <w:sz w:val="18"/>
+                  <w:szCs w:val="18"/>
+                </w:rPr>
+                <w:t>Clinical vertebral fracture</w:t>
+              </w:r>
+            </w:ins>
+          </w:p>
+        </w:tc>
+        <w:tc>
+          <w:tcPr>
+            <w:tcW w:w="594" w:type="dxa"/>
+          </w:tcPr>
+          <w:p>
+            <w:pPr>
+              <w:jc w:val="center"/>
+              <w:rPr>
+                <w:ins w:id="109" w:author="Benjamin Chan" w:date="2017-07-25T15:09:00Z"/>
+                <w:rFonts w:ascii="Arial Narrow" w:hAnsi="Arial Narrow"/>
+                <w:sz w:val="18"/>
+                <w:szCs w:val="18"/>
+              </w:rPr>
+            </w:pPr>
+          </w:p>
+        </w:tc>
+        <w:tc>
+          <w:tcPr>
+            <w:tcW w:w="900" w:type="dxa"/>
+          </w:tcPr>
+          <w:p>
+            <w:pPr>
+              <w:jc w:val="center"/>
+              <w:rPr>
+                <w:ins w:id="110" w:author="Benjamin Chan" w:date="2017-07-25T15:09:00Z"/>
+                <w:rFonts w:ascii="Arial Narrow" w:hAnsi="Arial Narrow"/>
+                <w:sz w:val="18"/>
+                <w:szCs w:val="18"/>
+              </w:rPr>
+            </w:pPr>
+          </w:p>
+        </w:tc>
+        <w:tc>
+          <w:tcPr>
+            <w:tcW w:w="1132" w:type="dxa"/>
+          </w:tcPr>
+          <w:p>
+            <w:pPr>
+              <w:jc w:val="center"/>
+              <w:rPr>
+                <w:ins w:id="111" w:author="Benjamin Chan" w:date="2017-07-25T15:09:00Z"/>
+                <w:rFonts w:ascii="Arial Narrow" w:hAnsi="Arial Narrow"/>
+                <w:sz w:val="18"/>
+                <w:szCs w:val="18"/>
+              </w:rPr>
+            </w:pPr>
+          </w:p>
+        </w:tc>
+        <w:tc>
+          <w:tcPr>
+            <w:tcW w:w="668" w:type="dxa"/>
+          </w:tcPr>
+          <w:p>
+            <w:pPr>
+              <w:jc w:val="center"/>
+              <w:rPr>
+                <w:ins w:id="112" w:author="Benjamin Chan" w:date="2017-07-25T15:09:00Z"/>
+                <w:rFonts w:ascii="Arial Narrow" w:hAnsi="Arial Narrow"/>
+                <w:sz w:val="18"/>
+                <w:szCs w:val="18"/>
+              </w:rPr>
+            </w:pPr>
+          </w:p>
+        </w:tc>
+        <w:tc>
+          <w:tcPr>
+            <w:tcW w:w="900" w:type="dxa"/>
+          </w:tcPr>
+          <w:p>
+            <w:pPr>
+              <w:jc w:val="center"/>
+              <w:rPr>
+                <w:ins w:id="113" w:author="Benjamin Chan" w:date="2017-07-25T15:09:00Z"/>
+                <w:rFonts w:ascii="Arial Narrow" w:hAnsi="Arial Narrow"/>
+                <w:sz w:val="18"/>
+                <w:szCs w:val="18"/>
+              </w:rPr>
+            </w:pPr>
+          </w:p>
+        </w:tc>
+        <w:tc>
+          <w:tcPr>
+            <w:tcW w:w="1058" w:type="dxa"/>
+          </w:tcPr>
+          <w:p>
+            <w:pPr>
+              <w:jc w:val="center"/>
+              <w:rPr>
+                <w:ins w:id="114" w:author="Benjamin Chan" w:date="2017-07-25T15:09:00Z"/>
+                <w:rFonts w:ascii="Arial Narrow" w:hAnsi="Arial Narrow"/>
+                <w:sz w:val="18"/>
+                <w:szCs w:val="18"/>
+              </w:rPr>
+            </w:pPr>
+          </w:p>
+        </w:tc>
+        <w:tc>
+          <w:tcPr>
+            <w:tcW w:w="652" w:type="dxa"/>
+          </w:tcPr>
+          <w:p>
+            <w:pPr>
+              <w:jc w:val="center"/>
+              <w:rPr>
+                <w:ins w:id="115" w:author="Benjamin Chan" w:date="2017-07-25T15:09:00Z"/>
+                <w:rFonts w:ascii="Arial Narrow" w:hAnsi="Arial Narrow"/>
+                <w:sz w:val="18"/>
+                <w:szCs w:val="18"/>
+              </w:rPr>
+            </w:pPr>
+          </w:p>
+        </w:tc>
+        <w:tc>
+          <w:tcPr>
+            <w:tcW w:w="900" w:type="dxa"/>
+          </w:tcPr>
+          <w:p>
+            <w:pPr>
+              <w:jc w:val="center"/>
+              <w:rPr>
+                <w:ins w:id="116" w:author="Benjamin Chan" w:date="2017-07-25T15:09:00Z"/>
+                <w:rFonts w:ascii="Arial Narrow" w:hAnsi="Arial Narrow"/>
+                <w:sz w:val="18"/>
+                <w:szCs w:val="18"/>
+              </w:rPr>
+            </w:pPr>
+          </w:p>
+        </w:tc>
+        <w:tc>
+          <w:tcPr>
+            <w:tcW w:w="1075" w:type="dxa"/>
+          </w:tcPr>
+          <w:p>
+            <w:pPr>
+              <w:jc w:val="center"/>
+              <w:rPr>
+                <w:ins w:id="117" w:author="Benjamin Chan" w:date="2017-07-25T15:09:00Z"/>
+                <w:rFonts w:ascii="Arial Narrow" w:hAnsi="Arial Narrow"/>
+                <w:sz w:val="18"/>
+                <w:szCs w:val="18"/>
+              </w:rPr>
+            </w:pPr>
+          </w:p>
+        </w:tc>
+      </w:tr>
+      <w:tr>
+        <w:trPr>
+          <w:ins w:id="118" w:author="Benjamin Chan" w:date="2017-07-25T15:09:00Z"/>
+        </w:trPr>
+        <w:tc>
+          <w:tcPr>
+            <w:tcW w:w="1466" w:type="dxa"/>
+            <w:vAlign w:val="center"/>
+          </w:tcPr>
+          <w:p>
+            <w:pPr>
+              <w:rPr>
+                <w:ins w:id="119" w:author="Benjamin Chan" w:date="2017-07-25T15:09:00Z"/>
+                <w:rFonts w:ascii="Arial Narrow" w:hAnsi="Arial Narrow" w:cs="Arial"/>
+                <w:color w:val="000000"/>
+                <w:sz w:val="18"/>
+                <w:szCs w:val="18"/>
+              </w:rPr>
+            </w:pPr>
+            <w:ins w:id="120" w:author="Benjamin Chan" w:date="2017-07-25T15:09:00Z">
+              <w:r>
+                <w:rPr>
+                  <w:rFonts w:ascii="Arial Narrow" w:hAnsi="Arial Narrow" w:cs="Arial"/>
+                  <w:color w:val="000000"/>
+                  <w:sz w:val="18"/>
+                  <w:szCs w:val="18"/>
+                </w:rPr>
+                <w:t>Non-vertebral osteoporotic fracture</w:t>
+              </w:r>
+            </w:ins>
+          </w:p>
+        </w:tc>
+        <w:tc>
+          <w:tcPr>
+            <w:tcW w:w="594" w:type="dxa"/>
+          </w:tcPr>
+          <w:p>
+            <w:pPr>
+              <w:jc w:val="center"/>
+              <w:rPr>
+                <w:ins w:id="121" w:author="Benjamin Chan" w:date="2017-07-25T15:09:00Z"/>
+                <w:rFonts w:ascii="Arial Narrow" w:hAnsi="Arial Narrow"/>
+                <w:sz w:val="18"/>
+                <w:szCs w:val="18"/>
+              </w:rPr>
+            </w:pPr>
+          </w:p>
+        </w:tc>
+        <w:tc>
+          <w:tcPr>
+            <w:tcW w:w="900" w:type="dxa"/>
+          </w:tcPr>
+          <w:p>
+            <w:pPr>
+              <w:jc w:val="center"/>
+              <w:rPr>
+                <w:ins w:id="122" w:author="Benjamin Chan" w:date="2017-07-25T15:09:00Z"/>
+                <w:rFonts w:ascii="Arial Narrow" w:hAnsi="Arial Narrow"/>
+                <w:sz w:val="18"/>
+                <w:szCs w:val="18"/>
+              </w:rPr>
+            </w:pPr>
+          </w:p>
+        </w:tc>
+        <w:tc>
+          <w:tcPr>
+            <w:tcW w:w="1132" w:type="dxa"/>
+          </w:tcPr>
+          <w:p>
+            <w:pPr>
+              <w:jc w:val="center"/>
+              <w:rPr>
+                <w:ins w:id="123" w:author="Benjamin Chan" w:date="2017-07-25T15:09:00Z"/>
+                <w:rFonts w:ascii="Arial Narrow" w:hAnsi="Arial Narrow"/>
+                <w:sz w:val="18"/>
+                <w:szCs w:val="18"/>
+              </w:rPr>
+            </w:pPr>
+          </w:p>
+        </w:tc>
+        <w:tc>
+          <w:tcPr>
+            <w:tcW w:w="668" w:type="dxa"/>
+          </w:tcPr>
+          <w:p>
+            <w:pPr>
+              <w:jc w:val="center"/>
+              <w:rPr>
+                <w:ins w:id="124" w:author="Benjamin Chan" w:date="2017-07-25T15:09:00Z"/>
+                <w:rFonts w:ascii="Arial Narrow" w:hAnsi="Arial Narrow"/>
+                <w:sz w:val="18"/>
+                <w:szCs w:val="18"/>
+              </w:rPr>
+            </w:pPr>
+          </w:p>
+        </w:tc>
+        <w:tc>
+          <w:tcPr>
+            <w:tcW w:w="900" w:type="dxa"/>
+          </w:tcPr>
+          <w:p>
+            <w:pPr>
+              <w:jc w:val="center"/>
+              <w:rPr>
+                <w:ins w:id="125" w:author="Benjamin Chan" w:date="2017-07-25T15:09:00Z"/>
+                <w:rFonts w:ascii="Arial Narrow" w:hAnsi="Arial Narrow"/>
+                <w:sz w:val="18"/>
+                <w:szCs w:val="18"/>
+              </w:rPr>
+            </w:pPr>
+          </w:p>
+        </w:tc>
+        <w:tc>
+          <w:tcPr>
+            <w:tcW w:w="1058" w:type="dxa"/>
+          </w:tcPr>
+          <w:p>
+            <w:pPr>
+              <w:jc w:val="center"/>
+              <w:rPr>
+                <w:ins w:id="126" w:author="Benjamin Chan" w:date="2017-07-25T15:09:00Z"/>
+                <w:rFonts w:ascii="Arial Narrow" w:hAnsi="Arial Narrow"/>
+                <w:sz w:val="18"/>
+                <w:szCs w:val="18"/>
+              </w:rPr>
+            </w:pPr>
+          </w:p>
+        </w:tc>
+        <w:tc>
+          <w:tcPr>
+            <w:tcW w:w="652" w:type="dxa"/>
+          </w:tcPr>
+          <w:p>
+            <w:pPr>
+              <w:jc w:val="center"/>
+              <w:rPr>
+                <w:ins w:id="127" w:author="Benjamin Chan" w:date="2017-07-25T15:09:00Z"/>
+                <w:rFonts w:ascii="Arial Narrow" w:hAnsi="Arial Narrow"/>
+                <w:sz w:val="18"/>
+                <w:szCs w:val="18"/>
+              </w:rPr>
+            </w:pPr>
+          </w:p>
+        </w:tc>
+        <w:tc>
+          <w:tcPr>
+            <w:tcW w:w="900" w:type="dxa"/>
+          </w:tcPr>
+          <w:p>
+            <w:pPr>
+              <w:jc w:val="center"/>
+              <w:rPr>
+                <w:ins w:id="128" w:author="Benjamin Chan" w:date="2017-07-25T15:09:00Z"/>
+                <w:rFonts w:ascii="Arial Narrow" w:hAnsi="Arial Narrow"/>
+                <w:sz w:val="18"/>
+                <w:szCs w:val="18"/>
+              </w:rPr>
+            </w:pPr>
+          </w:p>
+        </w:tc>
+        <w:tc>
+          <w:tcPr>
+            <w:tcW w:w="1075" w:type="dxa"/>
+          </w:tcPr>
+          <w:p>
+            <w:pPr>
+              <w:jc w:val="center"/>
+              <w:rPr>
+                <w:ins w:id="129" w:author="Benjamin Chan" w:date="2017-07-25T15:09:00Z"/>
+                <w:rFonts w:ascii="Arial Narrow" w:hAnsi="Arial Narrow"/>
+                <w:sz w:val="18"/>
+                <w:szCs w:val="18"/>
+              </w:rPr>
+            </w:pPr>
+          </w:p>
+        </w:tc>
+      </w:tr>
+      <w:bookmarkEnd w:id="0"/>
     </w:tbl>
     <w:p/>
     <w:p>
@@ -7629,16 +9465,24 @@
         </w:rPr>
         <w:t xml:space="preserve">: 1) </w:t>
       </w:r>
+      <w:proofErr w:type="spellStart"/>
       <w:r>
         <w:rPr>
           <w:rFonts w:cs="Arial"/>
         </w:rPr>
-        <w:t xml:space="preserve">TNFi </w:t>
-      </w:r>
+        <w:t>TNFi</w:t>
+      </w:r>
+      <w:proofErr w:type="spellEnd"/>
       <w:r>
         <w:rPr>
           <w:rFonts w:cs="Arial"/>
         </w:rPr>
+        <w:t xml:space="preserve"> </w:t>
+      </w:r>
+      <w:r>
+        <w:rPr>
+          <w:rFonts w:cs="Arial"/>
+        </w:rPr>
         <w:t>vs.</w:t>
       </w:r>
       <w:r>
@@ -7653,11 +9497,19 @@
         </w:rPr>
         <w:t xml:space="preserve">2) </w:t>
       </w:r>
+      <w:proofErr w:type="spellStart"/>
       <w:r>
         <w:rPr>
           <w:rFonts w:cs="Arial"/>
         </w:rPr>
-        <w:t xml:space="preserve">TNFi </w:t>
+        <w:t>TNFi</w:t>
+      </w:r>
+      <w:proofErr w:type="spellEnd"/>
+      <w:r>
+        <w:rPr>
+          <w:rFonts w:cs="Arial"/>
+        </w:rPr>
+        <w:t xml:space="preserve"> </w:t>
       </w:r>
       <w:r>
         <w:rPr>
@@ -7794,6 +9646,7 @@
                 <w:szCs w:val="18"/>
               </w:rPr>
             </w:pPr>
+            <w:proofErr w:type="spellStart"/>
             <w:r>
               <w:rPr>
                 <w:rFonts w:ascii="Arial Narrow" w:hAnsi="Arial Narrow" w:cs="Arial"/>
@@ -7821,6 +9674,7 @@
               </w:rPr>
               <w:t>can</w:t>
             </w:r>
+            <w:proofErr w:type="spellEnd"/>
           </w:p>
         </w:tc>
         <w:tc>
@@ -7884,6 +9738,7 @@
                 <w:szCs w:val="18"/>
               </w:rPr>
             </w:pPr>
+            <w:proofErr w:type="spellStart"/>
             <w:r>
               <w:rPr>
                 <w:rFonts w:ascii="Arial Narrow" w:hAnsi="Arial Narrow" w:cs="Arial"/>
@@ -7893,6 +9748,7 @@
               </w:rPr>
               <w:t>TNFi</w:t>
             </w:r>
+            <w:proofErr w:type="spellEnd"/>
           </w:p>
         </w:tc>
         <w:tc>
@@ -7926,6 +9782,7 @@
                 <w:sz w:val="18"/>
                 <w:szCs w:val="18"/>
               </w:rPr>
+              <w:lastRenderedPageBreak/>
               <w:t>Treatment</w:t>
             </w:r>
             <w:r>
@@ -7961,7 +9818,18 @@
                 <w:sz w:val="18"/>
                 <w:szCs w:val="18"/>
               </w:rPr>
-              <w:t>p Value</w:t>
+              <w:lastRenderedPageBreak/>
+              <w:t xml:space="preserve">p </w:t>
+            </w:r>
+            <w:r>
+              <w:rPr>
+                <w:rFonts w:ascii="Arial Narrow" w:hAnsi="Arial Narrow" w:cs="Arial"/>
+                <w:b/>
+                <w:sz w:val="18"/>
+                <w:szCs w:val="18"/>
+              </w:rPr>
+              <w:lastRenderedPageBreak/>
+              <w:t>Value</w:t>
             </w:r>
           </w:p>
         </w:tc>
@@ -7980,6 +9848,7 @@
                 <w:szCs w:val="18"/>
               </w:rPr>
             </w:pPr>
+            <w:proofErr w:type="spellStart"/>
             <w:r>
               <w:rPr>
                 <w:rFonts w:ascii="Arial Narrow" w:hAnsi="Arial Narrow" w:cs="Arial"/>
@@ -7987,8 +9856,10 @@
                 <w:sz w:val="18"/>
                 <w:szCs w:val="18"/>
               </w:rPr>
+              <w:lastRenderedPageBreak/>
               <w:t>TNFi</w:t>
             </w:r>
+            <w:proofErr w:type="spellEnd"/>
           </w:p>
         </w:tc>
         <w:tc>
@@ -8022,6 +9893,7 @@
                 <w:sz w:val="18"/>
                 <w:szCs w:val="18"/>
               </w:rPr>
+              <w:lastRenderedPageBreak/>
               <w:t>Treatment</w:t>
             </w:r>
             <w:r>
@@ -8057,7 +9929,18 @@
                 <w:sz w:val="18"/>
                 <w:szCs w:val="18"/>
               </w:rPr>
-              <w:t>p Value</w:t>
+              <w:lastRenderedPageBreak/>
+              <w:t xml:space="preserve">p </w:t>
+            </w:r>
+            <w:r>
+              <w:rPr>
+                <w:rFonts w:ascii="Arial Narrow" w:hAnsi="Arial Narrow" w:cs="Arial"/>
+                <w:b/>
+                <w:sz w:val="18"/>
+                <w:szCs w:val="18"/>
+              </w:rPr>
+              <w:lastRenderedPageBreak/>
+              <w:t>Value</w:t>
             </w:r>
           </w:p>
         </w:tc>
@@ -8076,6 +9959,7 @@
                 <w:szCs w:val="18"/>
               </w:rPr>
             </w:pPr>
+            <w:proofErr w:type="spellStart"/>
             <w:r>
               <w:rPr>
                 <w:rFonts w:ascii="Arial Narrow" w:hAnsi="Arial Narrow" w:cs="Arial"/>
@@ -8083,8 +9967,10 @@
                 <w:sz w:val="18"/>
                 <w:szCs w:val="18"/>
               </w:rPr>
+              <w:lastRenderedPageBreak/>
               <w:t>TNFi</w:t>
             </w:r>
+            <w:proofErr w:type="spellEnd"/>
           </w:p>
         </w:tc>
         <w:tc>
@@ -8118,6 +10004,7 @@
                 <w:sz w:val="18"/>
                 <w:szCs w:val="18"/>
               </w:rPr>
+              <w:lastRenderedPageBreak/>
               <w:t>Treatment</w:t>
             </w:r>
             <w:r>
@@ -8153,7 +10040,18 @@
                 <w:sz w:val="18"/>
                 <w:szCs w:val="18"/>
               </w:rPr>
-              <w:t>p Value</w:t>
+              <w:lastRenderedPageBreak/>
+              <w:t xml:space="preserve">p </w:t>
+            </w:r>
+            <w:r>
+              <w:rPr>
+                <w:rFonts w:ascii="Arial Narrow" w:hAnsi="Arial Narrow" w:cs="Arial"/>
+                <w:b/>
+                <w:sz w:val="18"/>
+                <w:szCs w:val="18"/>
+              </w:rPr>
+              <w:lastRenderedPageBreak/>
+              <w:t>Value</w:t>
             </w:r>
           </w:p>
         </w:tc>
@@ -8184,7 +10082,27 @@
                 <w:sz w:val="18"/>
                 <w:szCs w:val="18"/>
               </w:rPr>
-              <w:t>Comparison of TNFi vs NSAIDs</w:t>
+              <w:t xml:space="preserve">Comparison of </w:t>
+            </w:r>
+            <w:proofErr w:type="spellStart"/>
+            <w:r>
+              <w:rPr>
+                <w:rFonts w:ascii="Arial Narrow" w:hAnsi="Arial Narrow" w:cs="Arial"/>
+                <w:b/>
+                <w:sz w:val="18"/>
+                <w:szCs w:val="18"/>
+              </w:rPr>
+              <w:t>TNFi</w:t>
+            </w:r>
+            <w:proofErr w:type="spellEnd"/>
+            <w:r>
+              <w:rPr>
+                <w:rFonts w:ascii="Arial Narrow" w:hAnsi="Arial Narrow" w:cs="Arial"/>
+                <w:b/>
+                <w:sz w:val="18"/>
+                <w:szCs w:val="18"/>
+              </w:rPr>
+              <w:t xml:space="preserve"> vs NSAIDs</w:t>
             </w:r>
             <w:r>
               <w:rPr>
@@ -10077,7 +11995,6 @@
                 <w:sz w:val="18"/>
                 <w:szCs w:val="18"/>
               </w:rPr>
-              <w:lastRenderedPageBreak/>
               <w:t>Uveitis</w:t>
             </w:r>
           </w:p>
@@ -10316,7 +12233,27 @@
                 <w:sz w:val="18"/>
                 <w:szCs w:val="18"/>
               </w:rPr>
-              <w:t>Comparison of TNFi vs DMARDs</w:t>
+              <w:t xml:space="preserve">Comparison of </w:t>
+            </w:r>
+            <w:proofErr w:type="spellStart"/>
+            <w:r>
+              <w:rPr>
+                <w:rFonts w:ascii="Arial Narrow" w:hAnsi="Arial Narrow" w:cs="Arial"/>
+                <w:b/>
+                <w:sz w:val="18"/>
+                <w:szCs w:val="18"/>
+              </w:rPr>
+              <w:t>TNFi</w:t>
+            </w:r>
+            <w:proofErr w:type="spellEnd"/>
+            <w:r>
+              <w:rPr>
+                <w:rFonts w:ascii="Arial Narrow" w:hAnsi="Arial Narrow" w:cs="Arial"/>
+                <w:b/>
+                <w:sz w:val="18"/>
+                <w:szCs w:val="18"/>
+              </w:rPr>
+              <w:t xml:space="preserve"> vs DMARDs</w:t>
             </w:r>
           </w:p>
         </w:tc>
@@ -12097,8 +14034,8 @@
 </file>
 
 <file path=word/numbering.xml><?xml version="1.0" encoding="utf-8"?>
-<w:numbering xmlns:wpc="http://schemas.microsoft.com/office/word/2010/wordprocessingCanvas" xmlns:mo="http://schemas.microsoft.com/office/mac/office/2008/main" xmlns:mc="http://schemas.openxmlformats.org/markup-compatibility/2006" xmlns:mv="urn:schemas-microsoft-com:mac:vml" xmlns:o="urn:schemas-microsoft-com:office:office" xmlns:r="http://schemas.openxmlformats.org/officeDocument/2006/relationships" xmlns:m="http://schemas.openxmlformats.org/officeDocument/2006/math" xmlns:v="urn:schemas-microsoft-com:vml" xmlns:wp14="http://schemas.microsoft.com/office/word/2010/wordprocessingDrawing" xmlns:wp="http://schemas.openxmlformats.org/drawingml/2006/wordprocessingDrawing" xmlns:w10="urn:schemas-microsoft-com:office:word" xmlns:w="http://schemas.openxmlformats.org/wordprocessingml/2006/main" xmlns:w14="http://schemas.microsoft.com/office/word/2010/wordml" xmlns:w15="http://schemas.microsoft.com/office/word/2012/wordml" xmlns:wpg="http://schemas.microsoft.com/office/word/2010/wordprocessingGroup" xmlns:wpi="http://schemas.microsoft.com/office/word/2010/wordprocessingInk" xmlns:wne="http://schemas.microsoft.com/office/word/2006/wordml" xmlns:wps="http://schemas.microsoft.com/office/word/2010/wordprocessingShape" mc:Ignorable="w14 w15 wp14">
-  <w:abstractNum w:abstractNumId="0">
+<w:numbering xmlns:wpc="http://schemas.microsoft.com/office/word/2010/wordprocessingCanvas" xmlns:mc="http://schemas.openxmlformats.org/markup-compatibility/2006" xmlns:o="urn:schemas-microsoft-com:office:office" xmlns:r="http://schemas.openxmlformats.org/officeDocument/2006/relationships" xmlns:m="http://schemas.openxmlformats.org/officeDocument/2006/math" xmlns:v="urn:schemas-microsoft-com:vml" xmlns:wp14="http://schemas.microsoft.com/office/word/2010/wordprocessingDrawing" xmlns:wp="http://schemas.openxmlformats.org/drawingml/2006/wordprocessingDrawing" xmlns:w10="urn:schemas-microsoft-com:office:word" xmlns:w="http://schemas.openxmlformats.org/wordprocessingml/2006/main" xmlns:w14="http://schemas.microsoft.com/office/word/2010/wordml" xmlns:w15="http://schemas.microsoft.com/office/word/2012/wordml" xmlns:wpg="http://schemas.microsoft.com/office/word/2010/wordprocessingGroup" xmlns:wpi="http://schemas.microsoft.com/office/word/2010/wordprocessingInk" xmlns:wne="http://schemas.microsoft.com/office/word/2006/wordml" xmlns:wps="http://schemas.microsoft.com/office/word/2010/wordprocessingShape" mc:Ignorable="w14 w15 wp14">
+  <w:abstractNum w:abstractNumId="0" w15:restartNumberingAfterBreak="0">
     <w:nsid w:val="0CA70CE5"/>
     <w:multiLevelType w:val="multilevel"/>
     <w:tmpl w:val="99280434"/>
@@ -12225,7 +14162,7 @@
       </w:rPr>
     </w:lvl>
   </w:abstractNum>
-  <w:abstractNum w:abstractNumId="1">
+  <w:abstractNum w:abstractNumId="1" w15:restartNumberingAfterBreak="0">
     <w:nsid w:val="3317460D"/>
     <w:multiLevelType w:val="hybridMultilevel"/>
     <w:tmpl w:val="29AE4A58"/>
@@ -12314,7 +14251,7 @@
       </w:pPr>
     </w:lvl>
   </w:abstractNum>
-  <w:abstractNum w:abstractNumId="2">
+  <w:abstractNum w:abstractNumId="2" w15:restartNumberingAfterBreak="0">
     <w:nsid w:val="786630A7"/>
     <w:multiLevelType w:val="hybridMultilevel"/>
     <w:tmpl w:val="6F883C02"/>
@@ -12462,6 +14399,14 @@
 </w:numbering>
 </file>
 
+<file path=word/people.xml><?xml version="1.0" encoding="utf-8"?>
+<w15:people xmlns:wpc="http://schemas.microsoft.com/office/word/2010/wordprocessingCanvas" xmlns:mc="http://schemas.openxmlformats.org/markup-compatibility/2006" xmlns:o="urn:schemas-microsoft-com:office:office" xmlns:r="http://schemas.openxmlformats.org/officeDocument/2006/relationships" xmlns:m="http://schemas.openxmlformats.org/officeDocument/2006/math" xmlns:v="urn:schemas-microsoft-com:vml" xmlns:wp14="http://schemas.microsoft.com/office/word/2010/wordprocessingDrawing" xmlns:wp="http://schemas.openxmlformats.org/drawingml/2006/wordprocessingDrawing" xmlns:w10="urn:schemas-microsoft-com:office:word" xmlns:w="http://schemas.openxmlformats.org/wordprocessingml/2006/main" xmlns:w14="http://schemas.microsoft.com/office/word/2010/wordml" xmlns:w15="http://schemas.microsoft.com/office/word/2012/wordml" xmlns:wpg="http://schemas.microsoft.com/office/word/2010/wordprocessingGroup" xmlns:wpi="http://schemas.microsoft.com/office/word/2010/wordprocessingInk" xmlns:wne="http://schemas.microsoft.com/office/word/2006/wordml" xmlns:wps="http://schemas.microsoft.com/office/word/2010/wordprocessingShape" mc:Ignorable="w14 w15 wp14">
+  <w15:person w15:author="Benjamin Chan">
+    <w15:presenceInfo w15:providerId="None" w15:userId="Benjamin Chan"/>
+  </w15:person>
+</w15:people>
+</file>
+
 <file path=word/styles.xml><?xml version="1.0" encoding="utf-8"?>
 <w:styles xmlns:mc="http://schemas.openxmlformats.org/markup-compatibility/2006" xmlns:r="http://schemas.openxmlformats.org/officeDocument/2006/relationships" xmlns:w="http://schemas.openxmlformats.org/wordprocessingml/2006/main" xmlns:w14="http://schemas.microsoft.com/office/word/2010/wordml" xmlns:w15="http://schemas.microsoft.com/office/word/2012/wordml" mc:Ignorable="w14 w15">
   <w:docDefaults>
@@ -12479,7 +14424,7 @@
       </w:pPr>
     </w:pPrDefault>
   </w:docDefaults>
-  <w:latentStyles w:defLockedState="0" w:defUIPriority="99" w:defSemiHidden="0" w:defUnhideWhenUsed="0" w:defQFormat="0" w:count="382">
+  <w:latentStyles w:defLockedState="0" w:defUIPriority="99" w:defSemiHidden="0" w:defUnhideWhenUsed="0" w:defQFormat="0" w:count="371">
     <w:lsdException w:name="Normal" w:uiPriority="0" w:qFormat="1"/>
     <w:lsdException w:name="heading 1" w:uiPriority="9" w:qFormat="1"/>
     <w:lsdException w:name="heading 2" w:semiHidden="1" w:uiPriority="9" w:unhideWhenUsed="1" w:qFormat="1"/>
@@ -12585,6 +14530,7 @@
     <w:lsdException w:name="HTML Sample" w:semiHidden="1" w:unhideWhenUsed="1"/>
     <w:lsdException w:name="HTML Typewriter" w:semiHidden="1" w:unhideWhenUsed="1"/>
     <w:lsdException w:name="HTML Variable" w:semiHidden="1" w:unhideWhenUsed="1"/>
+    <w:lsdException w:name="Normal Table" w:semiHidden="1" w:unhideWhenUsed="1"/>
     <w:lsdException w:name="annotation subject" w:semiHidden="1" w:unhideWhenUsed="1"/>
     <w:lsdException w:name="No List" w:semiHidden="1" w:unhideWhenUsed="1"/>
     <w:lsdException w:name="Outline List 1" w:semiHidden="1" w:unhideWhenUsed="1"/>
@@ -12630,9 +14576,11 @@
     <w:lsdException w:name="Table Subtle 1" w:semiHidden="1" w:unhideWhenUsed="1"/>
     <w:lsdException w:name="Table Subtle 2" w:semiHidden="1" w:unhideWhenUsed="1"/>
     <w:lsdException w:name="Table Web 1" w:semiHidden="1" w:unhideWhenUsed="1"/>
+    <w:lsdException w:name="Table Web 2" w:semiHidden="1" w:unhideWhenUsed="1"/>
     <w:lsdException w:name="Table Web 3" w:semiHidden="1" w:unhideWhenUsed="1"/>
     <w:lsdException w:name="Balloon Text" w:semiHidden="1" w:unhideWhenUsed="1"/>
     <w:lsdException w:name="Table Grid" w:uiPriority="59"/>
+    <w:lsdException w:name="Table Theme" w:semiHidden="1" w:unhideWhenUsed="1"/>
     <w:lsdException w:name="Placeholder Text" w:semiHidden="1"/>
     <w:lsdException w:name="No Spacing" w:uiPriority="1" w:qFormat="1"/>
     <w:lsdException w:name="Light Shading" w:uiPriority="60"/>
@@ -12848,8 +14796,6 @@
     <w:lsdException w:name="List Table 5 Dark Accent 6" w:uiPriority="50"/>
     <w:lsdException w:name="List Table 6 Colorful Accent 6" w:uiPriority="51"/>
     <w:lsdException w:name="List Table 7 Colorful Accent 6" w:uiPriority="52"/>
-    <w:lsdException w:name="Mention" w:semiHidden="1" w:unhideWhenUsed="1"/>
-    <w:lsdException w:name="Smart Hyperlink" w:semiHidden="1" w:unhideWhenUsed="1"/>
   </w:latentStyles>
   <w:style w:type="paragraph" w:default="1" w:styleId="Normal">
     <w:name w:val="Normal"/>
@@ -12983,7 +14929,6 @@
       <w:spacing w:after="0" w:line="240" w:lineRule="auto"/>
     </w:pPr>
     <w:tblPr>
-      <w:tblInd w:w="0" w:type="dxa"/>
       <w:tblBorders>
         <w:top w:val="single" w:sz="4" w:space="0" w:color="auto"/>
         <w:left w:val="single" w:sz="4" w:space="0" w:color="auto"/>
@@ -12992,12 +14937,6 @@
         <w:insideH w:val="single" w:sz="4" w:space="0" w:color="auto"/>
         <w:insideV w:val="single" w:sz="4" w:space="0" w:color="auto"/>
       </w:tblBorders>
-      <w:tblCellMar>
-        <w:top w:w="0" w:type="dxa"/>
-        <w:left w:w="108" w:type="dxa"/>
-        <w:bottom w:w="0" w:type="dxa"/>
-        <w:right w:w="108" w:type="dxa"/>
-      </w:tblCellMar>
     </w:tblPr>
   </w:style>
   <w:style w:type="table" w:customStyle="1" w:styleId="PlainTable11">
@@ -13011,7 +14950,6 @@
     <w:tblPr>
       <w:tblStyleRowBandSize w:val="1"/>
       <w:tblStyleColBandSize w:val="1"/>
-      <w:tblInd w:w="0" w:type="dxa"/>
       <w:tblBorders>
         <w:top w:val="single" w:sz="4" w:space="0" w:color="BFBFBF" w:themeColor="background1" w:themeShade="BF"/>
         <w:left w:val="single" w:sz="4" w:space="0" w:color="BFBFBF" w:themeColor="background1" w:themeShade="BF"/>
@@ -13020,12 +14958,6 @@
         <w:insideH w:val="single" w:sz="4" w:space="0" w:color="BFBFBF" w:themeColor="background1" w:themeShade="BF"/>
         <w:insideV w:val="single" w:sz="4" w:space="0" w:color="BFBFBF" w:themeColor="background1" w:themeShade="BF"/>
       </w:tblBorders>
-      <w:tblCellMar>
-        <w:top w:w="0" w:type="dxa"/>
-        <w:left w:w="108" w:type="dxa"/>
-        <w:bottom w:w="0" w:type="dxa"/>
-        <w:right w:w="108" w:type="dxa"/>
-      </w:tblCellMar>
     </w:tblPr>
     <w:tblStylePr w:type="firstRow">
       <w:rPr>
@@ -13189,7 +15121,6 @@
     <w:tblPr>
       <w:tblStyleRowBandSize w:val="1"/>
       <w:tblStyleColBandSize w:val="1"/>
-      <w:tblInd w:w="0" w:type="dxa"/>
       <w:tblBorders>
         <w:top w:val="single" w:sz="4" w:space="0" w:color="BFBFBF" w:themeColor="background1" w:themeShade="BF"/>
         <w:left w:val="single" w:sz="4" w:space="0" w:color="BFBFBF" w:themeColor="background1" w:themeShade="BF"/>
@@ -13198,12 +15129,6 @@
         <w:insideH w:val="single" w:sz="4" w:space="0" w:color="BFBFBF" w:themeColor="background1" w:themeShade="BF"/>
         <w:insideV w:val="single" w:sz="4" w:space="0" w:color="BFBFBF" w:themeColor="background1" w:themeShade="BF"/>
       </w:tblBorders>
-      <w:tblCellMar>
-        <w:top w:w="0" w:type="dxa"/>
-        <w:left w:w="108" w:type="dxa"/>
-        <w:bottom w:w="0" w:type="dxa"/>
-        <w:right w:w="108" w:type="dxa"/>
-      </w:tblCellMar>
     </w:tblPr>
     <w:tblStylePr w:type="firstRow">
       <w:rPr>
@@ -13528,7 +15453,7 @@
 </file>
 
 <file path=customXml/itemProps1.xml><?xml version="1.0" encoding="utf-8"?>
-<ds:datastoreItem xmlns:ds="http://schemas.openxmlformats.org/officeDocument/2006/customXml" ds:itemID="{C5D4111F-2D5E-5944-A903-7C9C73B3CC32}">
+<ds:datastoreItem xmlns:ds="http://schemas.openxmlformats.org/officeDocument/2006/customXml" ds:itemID="{58AAE7F1-1D5B-4ED7-905B-941B7CF78CB9}">
   <ds:schemaRefs>
     <ds:schemaRef ds:uri="http://schemas.openxmlformats.org/officeDocument/2006/bibliography"/>
   </ds:schemaRefs>

</xml_diff>